<commit_message>
Removed unnecessary reload in userobjects. Manual halfway done.
Signed-off-by: Pierre Cuvilliers <pilcru@users.noreply.github.com>
</commit_message>
<xml_diff>
--- a/doc/manual/squelette rapport.docx
+++ b/doc/manual/squelette rapport.docx
@@ -4341,11 +4341,65 @@
         <w:pStyle w:val="Paragraphedeliste"/>
         <w:numPr>
           <w:ilvl w:val="0"/>
-          <w:numId w:val="25"/>
+          <w:numId w:val="24"/>
         </w:numPr>
       </w:pPr>
       <w:r>
         <w:t>isotropic membrane stresses, uniform (minimal surfaces) or not;</w:t>
+      </w:r>
+    </w:p>
+    <w:p>
+      <w:pPr>
+        <w:pStyle w:val="Paragraphedeliste"/>
+        <w:numPr>
+          <w:ilvl w:val="0"/>
+          <w:numId w:val="24"/>
+        </w:numPr>
+      </w:pPr>
+      <w:r>
+        <w:t>uniform pressure;</w:t>
+      </w:r>
+    </w:p>
+    <w:p>
+      <w:pPr>
+        <w:pStyle w:val="Paragraphedeliste"/>
+        <w:numPr>
+          <w:ilvl w:val="0"/>
+          <w:numId w:val="24"/>
+        </w:numPr>
+      </w:pPr>
+      <w:r>
+        <w:t>uniform vertical load;</w:t>
+      </w:r>
+    </w:p>
+    <w:p>
+      <w:pPr>
+        <w:pStyle w:val="Paragraphedeliste"/>
+        <w:numPr>
+          <w:ilvl w:val="0"/>
+          <w:numId w:val="24"/>
+        </w:numPr>
+      </w:pPr>
+      <w:proofErr w:type="gramStart"/>
+      <w:r>
+        <w:t>edges</w:t>
+      </w:r>
+      <w:proofErr w:type="gramEnd"/>
+      <w:r>
+        <w:t xml:space="preserve"> constraints (cables, fixed points).</w:t>
+      </w:r>
+    </w:p>
+    <w:p>
+      <w:r>
+        <w:t>However, it is not a structural analysis software</w:t>
+      </w:r>
+      <w:r>
+        <w:t xml:space="preserve"> and so will not output physically meaningful force and stress values nor will it find the behavior of the form-found membrane under a new set of loads (“live loads”) disrupting its equilibrium. Only the position of the points on the membrane in its equilibrium state have a meaningful value; while forces and stresses are directly proportional to the chosen stress-density coefficient, this coefficient does not have a direct physical interpretation.</w:t>
+      </w:r>
+    </w:p>
+    <w:p>
+      <w:r>
+        <w:t>Kroto does not take into account second-order effects such as:</w:t>
       </w:r>
     </w:p>
     <w:p>
@@ -4357,7 +4411,7 @@
         </w:numPr>
       </w:pPr>
       <w:r>
-        <w:t>uniform pressure;</w:t>
+        <w:t>bending stiffness;</w:t>
       </w:r>
     </w:p>
     <w:p>
@@ -4369,7 +4423,15 @@
         </w:numPr>
       </w:pPr>
       <w:r>
-        <w:t>uniform vertical load;</w:t>
+        <w:t>material non-</w:t>
+      </w:r>
+      <w:proofErr w:type="spellStart"/>
+      <w:r>
+        <w:t>linearities</w:t>
+      </w:r>
+      <w:proofErr w:type="spellEnd"/>
+      <w:r>
+        <w:t>;</w:t>
       </w:r>
     </w:p>
     <w:p>
@@ -4382,24 +4444,115 @@
       </w:pPr>
       <w:proofErr w:type="gramStart"/>
       <w:r>
-        <w:t>edges</w:t>
+        <w:t>non-isotropic</w:t>
       </w:r>
       <w:proofErr w:type="gramEnd"/>
       <w:r>
-        <w:t xml:space="preserve"> constraints (cables, fixed points).</w:t>
-      </w:r>
-    </w:p>
-    <w:p>
-      <w:r>
-        <w:t>However, it is not a structural analysis software</w:t>
-      </w:r>
-      <w:r>
-        <w:t xml:space="preserve"> and so will not output physically meaningful force and stress values nor will it find the behavior of the form-found membrane under a new set of loads (“live loads”) disrupting its equilibrium. Only the position of the points on the membrane in its equilibrium state have a meaningful value; while forces and stresses are directly proportional to the chosen stress-density coefficient, this coefficient does not have a direct physical interpretation.</w:t>
-      </w:r>
-    </w:p>
-    <w:p>
-      <w:r>
-        <w:t>Kroto does not take into account second-order effects such as:</w:t>
+        <w:t xml:space="preserve"> membrane stress states, i.e. no shear stress.</w:t>
+      </w:r>
+    </w:p>
+    <w:p>
+      <w:r>
+        <w:t>Kroto only accepts valid triangular Rhino meshes as input.</w:t>
+      </w:r>
+    </w:p>
+    <w:p>
+      <w:r>
+        <w:t xml:space="preserve">Kroto was written by Pierre Cuvilliers with Lionel du </w:t>
+      </w:r>
+      <w:proofErr w:type="spellStart"/>
+      <w:r>
+        <w:t>Peloux</w:t>
+      </w:r>
+      <w:proofErr w:type="spellEnd"/>
+      <w:r>
+        <w:t xml:space="preserve"> and Cyril </w:t>
+      </w:r>
+      <w:proofErr w:type="spellStart"/>
+      <w:r>
+        <w:t>Douthe</w:t>
+      </w:r>
+      <w:proofErr w:type="spellEnd"/>
+      <w:r>
+        <w:t xml:space="preserve"> at the </w:t>
+      </w:r>
+      <w:proofErr w:type="spellStart"/>
+      <w:r>
+        <w:t>Laboratoire</w:t>
+      </w:r>
+      <w:proofErr w:type="spellEnd"/>
+      <w:r>
+        <w:t xml:space="preserve"> </w:t>
+      </w:r>
+      <w:proofErr w:type="spellStart"/>
+      <w:r>
+        <w:t>Navier</w:t>
+      </w:r>
+      <w:proofErr w:type="spellEnd"/>
+      <w:r>
+        <w:t xml:space="preserve">, </w:t>
+      </w:r>
+      <w:proofErr w:type="spellStart"/>
+      <w:r>
+        <w:t>École</w:t>
+      </w:r>
+      <w:proofErr w:type="spellEnd"/>
+      <w:r>
+        <w:t xml:space="preserve"> des </w:t>
+      </w:r>
+      <w:proofErr w:type="spellStart"/>
+      <w:r>
+        <w:t>Ponts</w:t>
+      </w:r>
+      <w:proofErr w:type="spellEnd"/>
+      <w:r>
+        <w:t xml:space="preserve"> </w:t>
+      </w:r>
+      <w:proofErr w:type="spellStart"/>
+      <w:r>
+        <w:t>ParisTech</w:t>
+      </w:r>
+      <w:proofErr w:type="spellEnd"/>
+      <w:r>
+        <w:t xml:space="preserve">. It is part of the </w:t>
+      </w:r>
+      <w:proofErr w:type="spellStart"/>
+      <w:r>
+        <w:t>THINkSHELL</w:t>
+      </w:r>
+      <w:proofErr w:type="spellEnd"/>
+      <w:r>
+        <w:t xml:space="preserve"> project</w:t>
+      </w:r>
+      <w:r>
+        <w:rPr>
+          <w:rStyle w:val="Appelnotedebasdep"/>
+        </w:rPr>
+        <w:footnoteReference w:id="2"/>
+      </w:r>
+      <w:r>
+        <w:t>.</w:t>
+      </w:r>
+    </w:p>
+    <w:p>
+      <w:pPr>
+        <w:pStyle w:val="Titre2"/>
+      </w:pPr>
+      <w:r>
+        <w:t>Installation</w:t>
+      </w:r>
+    </w:p>
+    <w:p>
+      <w:pPr>
+        <w:pStyle w:val="Titre3"/>
+      </w:pPr>
+      <w:r>
+        <w:t>Dependencies</w:t>
+      </w:r>
+    </w:p>
+    <w:p>
+      <w:r>
+        <w:t>To use Kroto, you will need:</w:t>
       </w:r>
     </w:p>
     <w:p>
@@ -4411,156 +4564,10 @@
         </w:numPr>
       </w:pPr>
       <w:r>
-        <w:t>bending stiffness;</w:t>
-      </w:r>
-    </w:p>
-    <w:p>
-      <w:pPr>
-        <w:pStyle w:val="Paragraphedeliste"/>
-        <w:numPr>
-          <w:ilvl w:val="0"/>
-          <w:numId w:val="26"/>
-        </w:numPr>
-      </w:pPr>
-      <w:r>
-        <w:t>material non-</w:t>
-      </w:r>
-      <w:proofErr w:type="spellStart"/>
-      <w:r>
-        <w:t>linearities</w:t>
-      </w:r>
-      <w:proofErr w:type="spellEnd"/>
-      <w:r>
-        <w:t>;</w:t>
-      </w:r>
-    </w:p>
-    <w:p>
-      <w:pPr>
-        <w:pStyle w:val="Paragraphedeliste"/>
-        <w:numPr>
-          <w:ilvl w:val="0"/>
-          <w:numId w:val="26"/>
-        </w:numPr>
-      </w:pPr>
-      <w:proofErr w:type="gramStart"/>
-      <w:r>
-        <w:t>non-isotropic</w:t>
-      </w:r>
-      <w:proofErr w:type="gramEnd"/>
-      <w:r>
-        <w:t xml:space="preserve"> membrane stress states, i.e. no shear stress.</w:t>
-      </w:r>
-    </w:p>
-    <w:p>
-      <w:r>
-        <w:t>Kroto only accepts valid triangular Rhino meshes as input.</w:t>
-      </w:r>
-      <w:bookmarkStart w:id="29" w:name="_GoBack"/>
-      <w:bookmarkEnd w:id="29"/>
-    </w:p>
-    <w:p>
-      <w:r>
-        <w:t xml:space="preserve">Kroto was written by Pierre Cuvilliers with Lionel du </w:t>
-      </w:r>
-      <w:proofErr w:type="spellStart"/>
-      <w:r>
-        <w:t>Peloux</w:t>
-      </w:r>
-      <w:proofErr w:type="spellEnd"/>
-      <w:r>
-        <w:t xml:space="preserve"> and Cyril </w:t>
-      </w:r>
-      <w:proofErr w:type="spellStart"/>
-      <w:r>
-        <w:t>Douthe</w:t>
-      </w:r>
-      <w:proofErr w:type="spellEnd"/>
-      <w:r>
-        <w:t xml:space="preserve"> at the </w:t>
-      </w:r>
-      <w:proofErr w:type="spellStart"/>
-      <w:r>
-        <w:t>Laboratoire</w:t>
-      </w:r>
-      <w:proofErr w:type="spellEnd"/>
-      <w:r>
-        <w:t xml:space="preserve"> </w:t>
-      </w:r>
-      <w:proofErr w:type="spellStart"/>
-      <w:r>
-        <w:t>Navier</w:t>
-      </w:r>
-      <w:proofErr w:type="spellEnd"/>
-      <w:r>
-        <w:t xml:space="preserve">, </w:t>
-      </w:r>
-      <w:proofErr w:type="spellStart"/>
-      <w:r>
-        <w:t>École</w:t>
-      </w:r>
-      <w:proofErr w:type="spellEnd"/>
-      <w:r>
-        <w:t xml:space="preserve"> des </w:t>
-      </w:r>
-      <w:proofErr w:type="spellStart"/>
-      <w:r>
-        <w:t>Ponts</w:t>
-      </w:r>
-      <w:proofErr w:type="spellEnd"/>
-      <w:r>
-        <w:t xml:space="preserve"> </w:t>
-      </w:r>
-      <w:proofErr w:type="spellStart"/>
-      <w:r>
-        <w:t>ParisTech</w:t>
-      </w:r>
-      <w:proofErr w:type="spellEnd"/>
-      <w:r>
-        <w:t xml:space="preserve">. It is part of the </w:t>
-      </w:r>
-      <w:proofErr w:type="spellStart"/>
-      <w:r>
-        <w:t>THINkSHELL</w:t>
-      </w:r>
-      <w:proofErr w:type="spellEnd"/>
-      <w:r>
-        <w:t xml:space="preserve"> project</w:t>
-      </w:r>
-      <w:r>
-        <w:rPr>
-          <w:rStyle w:val="Appelnotedebasdep"/>
-        </w:rPr>
-        <w:footnoteReference w:id="2"/>
-      </w:r>
-      <w:r>
-        <w:t>.</w:t>
-      </w:r>
-    </w:p>
-    <w:p>
-      <w:pPr>
-        <w:pStyle w:val="Titre2"/>
-      </w:pPr>
-      <w:r>
-        <w:t>Installation</w:t>
-      </w:r>
-    </w:p>
-    <w:p>
-      <w:r>
-        <w:t>To use Kroto, you will need:</w:t>
-      </w:r>
-    </w:p>
-    <w:p>
-      <w:pPr>
-        <w:pStyle w:val="Paragraphedeliste"/>
-        <w:numPr>
-          <w:ilvl w:val="0"/>
-          <w:numId w:val="27"/>
-        </w:numPr>
-      </w:pPr>
-      <w:r>
         <w:rPr>
           <w:lang w:val="fr-FR"/>
         </w:rPr>
+        <w:lastRenderedPageBreak/>
         <w:t xml:space="preserve">Rhino 5: </w:t>
       </w:r>
       <w:hyperlink r:id="rId10" w:history="1">
@@ -4584,16 +4591,18 @@
       <w:r>
         <w:t>, so Windows only</w:t>
       </w:r>
-      <w:bookmarkStart w:id="30" w:name="_Ref419267793"/>
+      <w:bookmarkStart w:id="29" w:name="_Ref419267793"/>
       <w:r>
         <w:t xml:space="preserve"> (or run it from Rhino, at your own risk</w:t>
       </w:r>
+      <w:bookmarkStart w:id="30" w:name="_Ref419274929"/>
       <w:r>
         <w:rPr>
           <w:rStyle w:val="Appelnotedebasdep"/>
         </w:rPr>
         <w:footnoteReference w:id="3"/>
       </w:r>
+      <w:bookmarkEnd w:id="29"/>
       <w:bookmarkEnd w:id="30"/>
       <w:r>
         <w:t>)</w:t>
@@ -4610,53 +4619,58 @@
         <w:pStyle w:val="Paragraphedeliste"/>
         <w:numPr>
           <w:ilvl w:val="0"/>
-          <w:numId w:val="27"/>
+          <w:numId w:val="26"/>
         </w:numPr>
       </w:pPr>
-      <w:r>
-        <w:lastRenderedPageBreak/>
+      <w:proofErr w:type="spellStart"/>
+      <w:r>
         <w:t>Grashopper</w:t>
       </w:r>
-      <w:r>
-        <w:rPr>
-          <w:rStyle w:val="Appelnotedebasdep"/>
-        </w:rPr>
+      <w:proofErr w:type="spellEnd"/>
+      <w:r>
+        <w:t xml:space="preserve"> (again, see note </w:t>
+      </w:r>
+      <w:r>
         <w:fldChar w:fldCharType="begin"/>
       </w:r>
       <w:r>
-        <w:rPr>
-          <w:rStyle w:val="Appelnotedebasdep"/>
-        </w:rPr>
         <w:instrText xml:space="preserve"> NOTEREF _Ref419267793 \h </w:instrText>
       </w:r>
       <w:r>
-        <w:rPr>
-          <w:rStyle w:val="Appelnotedebasdep"/>
-        </w:rPr>
-      </w:r>
-      <w:r>
-        <w:rPr>
-          <w:rStyle w:val="Appelnotedebasdep"/>
-        </w:rPr>
         <w:instrText xml:space="preserve"> \* MERGEFORMAT </w:instrText>
       </w:r>
       <w:r>
-        <w:rPr>
-          <w:rStyle w:val="Appelnotedebasdep"/>
-        </w:rPr>
         <w:fldChar w:fldCharType="separate"/>
       </w:r>
       <w:r>
-        <w:rPr>
-          <w:rStyle w:val="Appelnotedebasdep"/>
-        </w:rPr>
         <w:t>3</w:t>
       </w:r>
       <w:r>
-        <w:rPr>
-          <w:rStyle w:val="Appelnotedebasdep"/>
-        </w:rPr>
         <w:fldChar w:fldCharType="end"/>
+      </w:r>
+      <w:r>
+        <w:t xml:space="preserve"> on page </w:t>
+      </w:r>
+      <w:r>
+        <w:fldChar w:fldCharType="begin"/>
+      </w:r>
+      <w:r>
+        <w:instrText xml:space="preserve"> PAGEREF _Ref419274935 \h </w:instrText>
+      </w:r>
+      <w:r>
+        <w:fldChar w:fldCharType="separate"/>
+      </w:r>
+      <w:r>
+        <w:rPr>
+          <w:noProof/>
+        </w:rPr>
+        <w:t>10</w:t>
+      </w:r>
+      <w:r>
+        <w:fldChar w:fldCharType="end"/>
+      </w:r>
+      <w:r>
+        <w:t>)</w:t>
       </w:r>
       <w:r>
         <w:t xml:space="preserve">: </w:t>
@@ -4678,7 +4692,7 @@
         <w:pStyle w:val="Paragraphedeliste"/>
         <w:numPr>
           <w:ilvl w:val="0"/>
-          <w:numId w:val="27"/>
+          <w:numId w:val="26"/>
         </w:numPr>
       </w:pPr>
       <w:r>
@@ -4701,20 +4715,20 @@
         <w:pStyle w:val="Paragraphedeliste"/>
         <w:numPr>
           <w:ilvl w:val="0"/>
-          <w:numId w:val="27"/>
+          <w:numId w:val="26"/>
         </w:numPr>
       </w:pPr>
-      <w:commentRangeStart w:id="31"/>
+      <w:commentRangeStart w:id="32"/>
       <w:r>
         <w:t>Kroto</w:t>
       </w:r>
-      <w:commentRangeEnd w:id="31"/>
+      <w:commentRangeEnd w:id="32"/>
       <w:r>
         <w:rPr>
           <w:rStyle w:val="Marquedecommentaire"/>
           <w:lang w:eastAsia="fr-FR"/>
         </w:rPr>
-        <w:commentReference w:id="31"/>
+        <w:commentReference w:id="32"/>
       </w:r>
       <w:r>
         <w:t xml:space="preserve">: </w:t>
@@ -4730,7 +4744,7 @@
         <w:pStyle w:val="Paragraphedeliste"/>
         <w:numPr>
           <w:ilvl w:val="0"/>
-          <w:numId w:val="28"/>
+          <w:numId w:val="27"/>
         </w:numPr>
       </w:pPr>
       <w:r>
@@ -4753,7 +4767,7 @@
         <w:pStyle w:val="Paragraphedeliste"/>
         <w:numPr>
           <w:ilvl w:val="0"/>
-          <w:numId w:val="28"/>
+          <w:numId w:val="27"/>
         </w:numPr>
       </w:pPr>
       <w:r>
@@ -4771,6 +4785,94 @@
         <w:t>. Helps creating meshes in Grasshopper.</w:t>
       </w:r>
     </w:p>
+    <w:p>
+      <w:pPr>
+        <w:pStyle w:val="Titre3"/>
+      </w:pPr>
+      <w:r>
+        <w:t>Installation</w:t>
+      </w:r>
+    </w:p>
+    <w:p>
+      <w:r>
+        <w:t>To actually install Kroto, you need to extract the “Libraries” and “</w:t>
+      </w:r>
+      <w:proofErr w:type="spellStart"/>
+      <w:r>
+        <w:t>UserObjects</w:t>
+      </w:r>
+      <w:proofErr w:type="spellEnd"/>
+      <w:r>
+        <w:t>” folder in Kroto_1.X.Y.zip to the “settings”</w:t>
+      </w:r>
+      <w:r>
+        <w:t xml:space="preserve"> folder of Grasshopper.</w:t>
+      </w:r>
+    </w:p>
+    <w:p>
+      <w:r>
+        <w:t xml:space="preserve">You can find the Grasshopper settings folder from Grasshopper: File &gt; Special Folders &gt; Settings folder; and from Rhino by running the command </w:t>
+      </w:r>
+      <w:proofErr w:type="spellStart"/>
+      <w:r>
+        <w:t>GrasshopperFolders</w:t>
+      </w:r>
+      <w:proofErr w:type="spellEnd"/>
+      <w:r>
+        <w:t xml:space="preserve"> and choosing Settings. Windows will ask you if you want to merge the folders (you should answer yes) and, if you had a previous version</w:t>
+      </w:r>
+      <w:r>
+        <w:t xml:space="preserve"> installed, if you want to overwrite the files (in that case, you should answer yes too).</w:t>
+      </w:r>
+    </w:p>
+    <w:p>
+      <w:r>
+        <w:t xml:space="preserve">After extracting the files, do not forget to reload Grasshopper into Rhino, if it was still loaded when extracting. To do that, run </w:t>
+      </w:r>
+      <w:proofErr w:type="spellStart"/>
+      <w:r>
+        <w:t>GrasshopperUnloadPlugin</w:t>
+      </w:r>
+      <w:proofErr w:type="spellEnd"/>
+      <w:r>
+        <w:t xml:space="preserve"> from Rhino (save current work first)</w:t>
+      </w:r>
+      <w:r>
+        <w:t>, and launch Grasshopper again. You could also</w:t>
+      </w:r>
+      <w:r>
+        <w:t xml:space="preserve"> quit and reopen Rhino, but you might also fix all your computer problems if you </w:t>
+      </w:r>
+      <w:hyperlink r:id="rId17" w:history="1">
+        <w:r>
+          <w:rPr>
+            <w:rStyle w:val="Lienhypertexte"/>
+          </w:rPr>
+          <w:t>t</w:t>
+        </w:r>
+        <w:r>
+          <w:rPr>
+            <w:rStyle w:val="Lienhypertexte"/>
+          </w:rPr>
+          <w:t>ry t</w:t>
+        </w:r>
+        <w:r>
+          <w:rPr>
+            <w:rStyle w:val="Lienhypertexte"/>
+          </w:rPr>
+          <w:t>urn</w:t>
+        </w:r>
+        <w:r>
+          <w:rPr>
+            <w:rStyle w:val="Lienhypertexte"/>
+          </w:rPr>
+          <w:t>ing it off and on again</w:t>
+        </w:r>
+      </w:hyperlink>
+      <w:r>
+        <w:t>.</w:t>
+      </w:r>
+    </w:p>
     <w:bookmarkEnd w:id="28"/>
     <w:p>
       <w:pPr>
@@ -4781,6 +4883,14 @@
       </w:r>
     </w:p>
     <w:p>
+      <w:pPr>
+        <w:pStyle w:val="Titre3"/>
+      </w:pPr>
+      <w:r>
+        <w:t>Files</w:t>
+      </w:r>
+    </w:p>
+    <w:p>
       <w:r>
         <w:t>Kroto consists of five Grasshopper user objects</w:t>
       </w:r>
@@ -4825,6 +4935,141 @@
       </w:r>
       <w:r>
         <w:t xml:space="preserve"> three supporting library files. The Grasshopper user objects are:</w:t>
+      </w:r>
+    </w:p>
+    <w:p>
+      <w:pPr>
+        <w:pStyle w:val="Paragraphedeliste"/>
+        <w:numPr>
+          <w:ilvl w:val="0"/>
+          <w:numId w:val="28"/>
+        </w:numPr>
+      </w:pPr>
+      <w:r>
+        <w:rPr>
+          <w:rStyle w:val="Code"/>
+        </w:rPr>
+        <w:t>Solver</w:t>
+      </w:r>
+      <w:r>
+        <w:t xml:space="preserve">: solves the problem defined earlier, using the provided options. Calls the </w:t>
+      </w:r>
+      <w:proofErr w:type="spellStart"/>
+      <w:r>
+        <w:rPr>
+          <w:rStyle w:val="Code"/>
+        </w:rPr>
+        <w:t>meshminimize</w:t>
+      </w:r>
+      <w:proofErr w:type="spellEnd"/>
+      <w:r>
+        <w:t xml:space="preserve"> module.</w:t>
+      </w:r>
+    </w:p>
+    <w:p>
+      <w:pPr>
+        <w:pStyle w:val="Paragraphedeliste"/>
+        <w:numPr>
+          <w:ilvl w:val="0"/>
+          <w:numId w:val="28"/>
+        </w:numPr>
+      </w:pPr>
+      <w:r>
+        <w:rPr>
+          <w:rStyle w:val="Code"/>
+        </w:rPr>
+        <w:lastRenderedPageBreak/>
+        <w:t>Problem</w:t>
+      </w:r>
+      <w:r>
+        <w:t>: defines a Kroto problem to solve, based on a triangular mesh</w:t>
+      </w:r>
+      <w:r>
+        <w:t>, external forces,</w:t>
+      </w:r>
+      <w:r>
+        <w:t xml:space="preserve"> and edge conditions.</w:t>
+      </w:r>
+    </w:p>
+    <w:p>
+      <w:pPr>
+        <w:pStyle w:val="Paragraphedeliste"/>
+        <w:numPr>
+          <w:ilvl w:val="0"/>
+          <w:numId w:val="28"/>
+        </w:numPr>
+      </w:pPr>
+      <w:r>
+        <w:rPr>
+          <w:rStyle w:val="Code"/>
+        </w:rPr>
+        <w:t>Edges</w:t>
+      </w:r>
+      <w:r>
+        <w:t>: defines the edge</w:t>
+      </w:r>
+      <w:r>
+        <w:t xml:space="preserve"> conditions for a mesh, using cables and fixed points.</w:t>
+      </w:r>
+    </w:p>
+    <w:p>
+      <w:pPr>
+        <w:pStyle w:val="Paragraphedeliste"/>
+        <w:numPr>
+          <w:ilvl w:val="0"/>
+          <w:numId w:val="28"/>
+        </w:numPr>
+      </w:pPr>
+      <w:r>
+        <w:rPr>
+          <w:rStyle w:val="Code"/>
+        </w:rPr>
+        <w:t>Options</w:t>
+      </w:r>
+      <w:r>
+        <w:t>: Provides the default options, and allows to change them.</w:t>
+      </w:r>
+    </w:p>
+    <w:p>
+      <w:pPr>
+        <w:pStyle w:val="Paragraphedeliste"/>
+        <w:numPr>
+          <w:ilvl w:val="0"/>
+          <w:numId w:val="28"/>
+        </w:numPr>
+      </w:pPr>
+      <w:r>
+        <w:rPr>
+          <w:rStyle w:val="Code"/>
+        </w:rPr>
+        <w:t>Mesh closest points</w:t>
+      </w:r>
+      <w:r>
+        <w:t>: small helper components that finds the vertices of a mesh that are closest to a set of points.</w:t>
+      </w:r>
+    </w:p>
+    <w:p>
+      <w:r>
+        <w:t xml:space="preserve">If the installation went well, you should find the user objects in the </w:t>
+      </w:r>
+      <w:proofErr w:type="spellStart"/>
+      <w:r>
+        <w:t>THINkSHELL</w:t>
+      </w:r>
+      <w:proofErr w:type="spellEnd"/>
+      <w:r>
+        <w:t xml:space="preserve"> tab </w:t>
+      </w:r>
+    </w:p>
+    <w:p>
+      <w:r>
+        <w:t>And the Python module files</w:t>
+      </w:r>
+      <w:r>
+        <w:t xml:space="preserve"> are</w:t>
+      </w:r>
+      <w:r>
+        <w:t>:</w:t>
       </w:r>
     </w:p>
     <w:p>
@@ -4836,15 +5081,7 @@
         </w:numPr>
       </w:pPr>
       <w:r>
-        <w:t xml:space="preserve">Solver: solves the problem defined earlier, using the provided options. Calls the </w:t>
-      </w:r>
-      <w:proofErr w:type="spellStart"/>
-      <w:r>
-        <w:t>meshminimize</w:t>
-      </w:r>
-      <w:proofErr w:type="spellEnd"/>
-      <w:r>
-        <w:t xml:space="preserve"> module.</w:t>
+        <w:t>Meshminimize.py: the solver itself.</w:t>
       </w:r>
     </w:p>
     <w:p>
@@ -4856,13 +5093,7 @@
         </w:numPr>
       </w:pPr>
       <w:r>
-        <w:t>Problem: defines a Kroto problem to solve, based on a triangular mesh</w:t>
-      </w:r>
-      <w:r>
-        <w:t>, external forces,</w:t>
-      </w:r>
-      <w:r>
-        <w:t xml:space="preserve"> and edge conditions.</w:t>
+        <w:t>Meshminimizehelper.py: defines some helper functions, mainly for initialization.</w:t>
       </w:r>
     </w:p>
     <w:p>
@@ -4874,10 +5105,7 @@
         </w:numPr>
       </w:pPr>
       <w:r>
-        <w:t>Edges: defines the edge</w:t>
-      </w:r>
-      <w:r>
-        <w:t xml:space="preserve"> conditions for a mesh, using cables and fixed points.</w:t>
+        <w:t>Vectorworks.py: defines vector and matrix calculus functions, in 3D and arbitrary dimension.</w:t>
       </w:r>
     </w:p>
     <w:p>
@@ -4889,71 +5117,6 @@
         </w:numPr>
       </w:pPr>
       <w:r>
-        <w:t>Options: Provides the default options, and allows to change them.</w:t>
-      </w:r>
-    </w:p>
-    <w:p>
-      <w:pPr>
-        <w:pStyle w:val="Paragraphedeliste"/>
-        <w:numPr>
-          <w:ilvl w:val="0"/>
-          <w:numId w:val="29"/>
-        </w:numPr>
-      </w:pPr>
-      <w:r>
-        <w:t>Mesh closest points: small helper components that finds the vertices of a mesh that are closest to a set of points.</w:t>
-      </w:r>
-    </w:p>
-    <w:p>
-      <w:r>
-        <w:t>And the Python module files:</w:t>
-      </w:r>
-    </w:p>
-    <w:p>
-      <w:pPr>
-        <w:pStyle w:val="Paragraphedeliste"/>
-        <w:numPr>
-          <w:ilvl w:val="0"/>
-          <w:numId w:val="30"/>
-        </w:numPr>
-      </w:pPr>
-      <w:r>
-        <w:t>Meshminimize.py: the solver itself.</w:t>
-      </w:r>
-    </w:p>
-    <w:p>
-      <w:pPr>
-        <w:pStyle w:val="Paragraphedeliste"/>
-        <w:numPr>
-          <w:ilvl w:val="0"/>
-          <w:numId w:val="30"/>
-        </w:numPr>
-      </w:pPr>
-      <w:r>
-        <w:t>Meshminimizehelper.py: defines some helper functions, mainly for initialization.</w:t>
-      </w:r>
-    </w:p>
-    <w:p>
-      <w:pPr>
-        <w:pStyle w:val="Paragraphedeliste"/>
-        <w:numPr>
-          <w:ilvl w:val="0"/>
-          <w:numId w:val="30"/>
-        </w:numPr>
-      </w:pPr>
-      <w:r>
-        <w:t>Vectorworks.py: defines vector and matrix calculus functions, in 3D and arbitrary dimension.</w:t>
-      </w:r>
-    </w:p>
-    <w:p>
-      <w:pPr>
-        <w:pStyle w:val="Paragraphedeliste"/>
-        <w:numPr>
-          <w:ilvl w:val="0"/>
-          <w:numId w:val="30"/>
-        </w:numPr>
-      </w:pPr>
-      <w:r>
         <w:t>In the sources, you will also find main.py, which can be used to run Kroto directly from Rhino, although this is undocumented.</w:t>
       </w:r>
     </w:p>
@@ -4965,7 +5128,6 @@
         <w:rPr>
           <w:lang w:val="fr-FR"/>
         </w:rPr>
-        <w:lastRenderedPageBreak/>
         <w:drawing>
           <wp:inline distT="0" distB="0" distL="0" distR="0" wp14:anchorId="151CA40E" wp14:editId="06CE5F24">
             <wp:extent cx="3771355" cy="3040033"/>
@@ -4982,7 +5144,7 @@
                     <pic:cNvPicPr/>
                   </pic:nvPicPr>
                   <pic:blipFill>
-                    <a:blip r:embed="rId17">
+                    <a:blip r:embed="rId18">
                       <a:extLst>
                         <a:ext uri="{28A0092B-C50C-407E-A947-70E740481C1C}">
                           <a14:useLocalDpi xmlns:a14="http://schemas.microsoft.com/office/drawing/2010/main" val="0"/>
@@ -5013,7 +5175,7 @@
       <w:pPr>
         <w:pStyle w:val="Lgende"/>
       </w:pPr>
-      <w:bookmarkStart w:id="32" w:name="_Ref419272297"/>
+      <w:bookmarkStart w:id="33" w:name="_Ref419272297"/>
       <w:r>
         <w:t xml:space="preserve">Figure </w:t>
       </w:r>
@@ -5050,14 +5212,20 @@
       <w:r>
         <w:fldChar w:fldCharType="end"/>
       </w:r>
-      <w:bookmarkEnd w:id="32"/>
+      <w:bookmarkEnd w:id="33"/>
       <w:r>
         <w:t>: The four main Kroto components.</w:t>
       </w:r>
     </w:p>
     <w:p>
       <w:r>
-        <w:t xml:space="preserve">One of the simplest working definitions you can use to run Kroto is an inflated flat square mesh. Using only default options and no referenced Rhino geometry; it is defined by </w:t>
+        <w:t>One of the simplest working definitions you can use to run Kroto is an inflated flat square mesh. Using only default options and no referenced Rhino geometry</w:t>
+      </w:r>
+      <w:r>
+        <w:t>,</w:t>
+      </w:r>
+      <w:r>
+        <w:t xml:space="preserve"> it is defined by </w:t>
       </w:r>
       <w:r>
         <w:fldChar w:fldCharType="begin"/>
@@ -5090,7 +5258,47 @@
         <w:fldChar w:fldCharType="end"/>
       </w:r>
       <w:r>
-        <w:t xml:space="preserve">. First, we create a flat meshed square with the “mesh plane” component. Then we </w:t>
+        <w:t xml:space="preserve">. </w:t>
+      </w:r>
+      <w:r>
+        <w:t xml:space="preserve">Below is a step-by-step </w:t>
+      </w:r>
+      <w:r>
+        <w:t>explanation</w:t>
+      </w:r>
+      <w:r>
+        <w:t>:</w:t>
+      </w:r>
+    </w:p>
+    <w:p>
+      <w:pPr>
+        <w:pStyle w:val="Paragraphedeliste"/>
+      </w:pPr>
+      <w:r>
+        <w:t xml:space="preserve">First, we create a flat meshed square with the </w:t>
+      </w:r>
+      <w:r>
+        <w:rPr>
+          <w:rStyle w:val="Code"/>
+        </w:rPr>
+        <w:t>mesh plane</w:t>
+      </w:r>
+      <w:r>
+        <w:t xml:space="preserve"> component</w:t>
+      </w:r>
+      <w:r>
+        <w:t xml:space="preserve"> from Grasshopper</w:t>
+      </w:r>
+      <w:r>
+        <w:t>.</w:t>
+      </w:r>
+    </w:p>
+    <w:p>
+      <w:pPr>
+        <w:pStyle w:val="Paragraphedeliste"/>
+      </w:pPr>
+      <w:r>
+        <w:t xml:space="preserve">Then we </w:t>
       </w:r>
       <w:proofErr w:type="spellStart"/>
       <w:r>
@@ -5099,6 +5307,218 @@
       <w:proofErr w:type="spellEnd"/>
       <w:r>
         <w:t xml:space="preserve"> this mesh as Kroto only accepts</w:t>
+      </w:r>
+      <w:r>
+        <w:t xml:space="preserve"> triangular meshes.</w:t>
+      </w:r>
+    </w:p>
+    <w:p>
+      <w:pPr>
+        <w:pStyle w:val="Paragraphedeliste"/>
+      </w:pPr>
+      <w:r>
+        <w:lastRenderedPageBreak/>
+        <w:t xml:space="preserve">This mesh, and the pressure value of 1.0 are passed to the </w:t>
+      </w:r>
+      <w:r>
+        <w:rPr>
+          <w:rStyle w:val="Code"/>
+        </w:rPr>
+        <w:t>Problem</w:t>
+      </w:r>
+      <w:r>
+        <w:t xml:space="preserve"> user object; density defaults to 0 and the edge conditions (</w:t>
+      </w:r>
+      <w:proofErr w:type="spellStart"/>
+      <w:r>
+        <w:rPr>
+          <w:rStyle w:val="Code"/>
+        </w:rPr>
+        <w:t>KEdges</w:t>
+      </w:r>
+      <w:proofErr w:type="spellEnd"/>
+      <w:r>
+        <w:t>) default to fixed (all naked vertices are pinned). The surface stress density coefficients default to 1.0.</w:t>
+      </w:r>
+    </w:p>
+    <w:p>
+      <w:pPr>
+        <w:pStyle w:val="Paragraphedeliste"/>
+      </w:pPr>
+      <w:r>
+        <w:t xml:space="preserve">We then pass this problem to the </w:t>
+      </w:r>
+      <w:r>
+        <w:rPr>
+          <w:rStyle w:val="Code"/>
+        </w:rPr>
+        <w:t>Solver</w:t>
+      </w:r>
+      <w:r>
+        <w:t xml:space="preserve"> box, and initialize it with the string </w:t>
+      </w:r>
+      <w:proofErr w:type="spellStart"/>
+      <w:r>
+        <w:rPr>
+          <w:rStyle w:val="Code"/>
+        </w:rPr>
+        <w:t>init</w:t>
+      </w:r>
+      <w:proofErr w:type="spellEnd"/>
+      <w:r>
+        <w:t xml:space="preserve"> (without quotation marks) in the </w:t>
+      </w:r>
+      <w:r>
+        <w:rPr>
+          <w:rStyle w:val="Code"/>
+        </w:rPr>
+        <w:t>state</w:t>
+      </w:r>
+      <w:r>
+        <w:t xml:space="preserve"> input. Defaults options are assumed (</w:t>
+      </w:r>
+      <w:proofErr w:type="spellStart"/>
+      <w:r>
+        <w:rPr>
+          <w:rStyle w:val="Code"/>
+        </w:rPr>
+        <w:t>KOptions</w:t>
+      </w:r>
+      <w:proofErr w:type="spellEnd"/>
+      <w:r>
+        <w:t xml:space="preserve">), see </w:t>
+      </w:r>
+      <w:r>
+        <w:fldChar w:fldCharType="begin"/>
+      </w:r>
+      <w:r>
+        <w:instrText xml:space="preserve"> REF _Ref419274376 \w \h </w:instrText>
+      </w:r>
+      <w:r>
+        <w:fldChar w:fldCharType="separate"/>
+      </w:r>
+      <w:r>
+        <w:t>5.4</w:t>
+      </w:r>
+      <w:r>
+        <w:fldChar w:fldCharType="end"/>
+      </w:r>
+      <w:r>
+        <w:t xml:space="preserve"> for more explanations.</w:t>
+      </w:r>
+    </w:p>
+    <w:p>
+      <w:pPr>
+        <w:pStyle w:val="Paragraphedeliste"/>
+      </w:pPr>
+      <w:r>
+        <w:t xml:space="preserve">Then we pass the string </w:t>
+      </w:r>
+      <w:r>
+        <w:rPr>
+          <w:rStyle w:val="Code"/>
+        </w:rPr>
+        <w:t>run</w:t>
+      </w:r>
+      <w:r>
+        <w:t xml:space="preserve"> to the </w:t>
+      </w:r>
+      <w:r>
+        <w:rPr>
+          <w:rStyle w:val="Code"/>
+        </w:rPr>
+        <w:t>state</w:t>
+      </w:r>
+      <w:r>
+        <w:t xml:space="preserve"> input, and the </w:t>
+      </w:r>
+      <w:proofErr w:type="spellStart"/>
+      <w:r>
+        <w:t>boolean</w:t>
+      </w:r>
+      <w:proofErr w:type="spellEnd"/>
+      <w:r>
+        <w:t xml:space="preserve"> </w:t>
+      </w:r>
+      <w:r>
+        <w:rPr>
+          <w:rStyle w:val="Code"/>
+        </w:rPr>
+        <w:t>True</w:t>
+      </w:r>
+      <w:r>
+        <w:t xml:space="preserve"> to the </w:t>
+      </w:r>
+      <w:r>
+        <w:rPr>
+          <w:rStyle w:val="Code"/>
+        </w:rPr>
+        <w:t>run</w:t>
+      </w:r>
+      <w:r>
+        <w:t xml:space="preserve"> </w:t>
+      </w:r>
+      <w:r>
+        <w:rPr>
+          <w:rStyle w:val="Code"/>
+        </w:rPr>
+        <w:t>input</w:t>
+      </w:r>
+      <w:r>
+        <w:t xml:space="preserve">, running the form-finding algorithm for one pass (that is, 10 positions iterations ran for 2 stress density coefficients iterations, or until the maximum displacement </w:t>
+      </w:r>
+      <w:r>
+        <w:t xml:space="preserve">in one iteration is less than 0.01 units). At this point, you should see something similar to the image at the top-left of </w:t>
+      </w:r>
+      <w:r>
+        <w:fldChar w:fldCharType="begin"/>
+      </w:r>
+      <w:r>
+        <w:instrText xml:space="preserve"> REF _Ref419272766 \h </w:instrText>
+      </w:r>
+      <w:r>
+        <w:fldChar w:fldCharType="separate"/>
+      </w:r>
+      <w:r>
+        <w:t xml:space="preserve">Figure </w:t>
+      </w:r>
+      <w:r>
+        <w:rPr>
+          <w:noProof/>
+        </w:rPr>
+        <w:t>5</w:t>
+      </w:r>
+      <w:r>
+        <w:t>.</w:t>
+      </w:r>
+      <w:r>
+        <w:rPr>
+          <w:noProof/>
+        </w:rPr>
+        <w:t>2</w:t>
+      </w:r>
+      <w:r>
+        <w:fldChar w:fldCharType="end"/>
+      </w:r>
+      <w:r>
+        <w:t>.</w:t>
+      </w:r>
+    </w:p>
+    <w:p>
+      <w:pPr>
+        <w:pStyle w:val="Paragraphedeliste"/>
+      </w:pPr>
+      <w:r>
+        <w:t xml:space="preserve">Since the default options stop the algorithm quite early, it might be a good idea to run it again from the result mesh by drawing one of the input lines to </w:t>
+      </w:r>
+      <w:r>
+        <w:rPr>
+          <w:rStyle w:val="Code"/>
+        </w:rPr>
+        <w:t>Solver</w:t>
+      </w:r>
+      <w:r>
+        <w:t xml:space="preserve"> again.</w:t>
       </w:r>
     </w:p>
     <w:p>
@@ -5126,7 +5546,7 @@
                     <pic:cNvPicPr/>
                   </pic:nvPicPr>
                   <pic:blipFill>
-                    <a:blip r:embed="rId18">
+                    <a:blip r:embed="rId19">
                       <a:extLst>
                         <a:ext uri="{28A0092B-C50C-407E-A947-70E740481C1C}">
                           <a14:useLocalDpi xmlns:a14="http://schemas.microsoft.com/office/drawing/2010/main" val="0"/>
@@ -5157,7 +5577,7 @@
       <w:pPr>
         <w:pStyle w:val="Lgende"/>
       </w:pPr>
-      <w:bookmarkStart w:id="33" w:name="_Ref419272766"/>
+      <w:bookmarkStart w:id="34" w:name="_Ref419272766"/>
       <w:r>
         <w:t xml:space="preserve">Figure </w:t>
       </w:r>
@@ -5194,25 +5614,192 @@
       <w:r>
         <w:fldChar w:fldCharType="end"/>
       </w:r>
-      <w:bookmarkEnd w:id="33"/>
+      <w:bookmarkEnd w:id="34"/>
       <w:r>
         <w:t>: Grasshopper definition for a simple inflated square.</w:t>
       </w:r>
     </w:p>
     <w:p>
-      <w:pPr>
-        <w:pStyle w:val="Paragraphedeliste"/>
-        <w:numPr>
-          <w:ilvl w:val="0"/>
-          <w:numId w:val="29"/>
-        </w:numPr>
-      </w:pPr>
+      <w:r>
+        <w:t>As a rule of thumb, a mesh with 100-200 vertices should be enough to describe usual membrane shapes. Running it for 100</w:t>
+      </w:r>
+      <w:r>
+        <w:t>-400</w:t>
+      </w:r>
+      <w:r>
+        <w:t xml:space="preserve"> positions iterations (</w:t>
+      </w:r>
+      <w:proofErr w:type="spellStart"/>
+      <w:r>
+        <w:rPr>
+          <w:rStyle w:val="Code"/>
+        </w:rPr>
+        <w:t>max_iter</w:t>
+      </w:r>
+      <w:proofErr w:type="spellEnd"/>
+      <w:r>
+        <w:t>)</w:t>
+      </w:r>
+      <w:r>
+        <w:t xml:space="preserve"> and 1-10 (less if you are looking at true minimal surfaces, more if you are playing with external forces) stress density iterations (</w:t>
+      </w:r>
+      <w:proofErr w:type="spellStart"/>
+      <w:r>
+        <w:rPr>
+          <w:rStyle w:val="Code"/>
+        </w:rPr>
+        <w:t>max_iter_qs</w:t>
+      </w:r>
+      <w:proofErr w:type="spellEnd"/>
+      <w:r>
+        <w:t xml:space="preserve">) should be enough to get to a meaningful result. If you want to run all the iterations, whatever their result, set </w:t>
+      </w:r>
+      <w:proofErr w:type="spellStart"/>
+      <w:r>
+        <w:rPr>
+          <w:rStyle w:val="Code"/>
+        </w:rPr>
+        <w:t>max_disp</w:t>
+      </w:r>
+      <w:proofErr w:type="spellEnd"/>
+      <w:r>
+        <w:t xml:space="preserve"> and </w:t>
+      </w:r>
+      <w:proofErr w:type="spellStart"/>
+      <w:r>
+        <w:rPr>
+          <w:rStyle w:val="Code"/>
+        </w:rPr>
+        <w:t>max_dev_sigma</w:t>
+      </w:r>
+      <w:proofErr w:type="spellEnd"/>
       <w:r>
         <w:t xml:space="preserve"> </w:t>
       </w:r>
       <w:r>
-        <w:t>PH</w:t>
-      </w:r>
+        <w:t xml:space="preserve">as 0, however a 0.01-0.05 </w:t>
+      </w:r>
+      <w:proofErr w:type="spellStart"/>
+      <w:r>
+        <w:rPr>
+          <w:rStyle w:val="Code"/>
+        </w:rPr>
+        <w:t>max_disp</w:t>
+      </w:r>
+      <w:proofErr w:type="spellEnd"/>
+      <w:r>
+        <w:t xml:space="preserve"> </w:t>
+      </w:r>
+      <w:r>
+        <w:t xml:space="preserve">is </w:t>
+      </w:r>
+      <w:bookmarkStart w:id="35" w:name="_Toc419219969"/>
+      <w:bookmarkStart w:id="36" w:name="_Ref419274376"/>
+      <w:r>
+        <w:t xml:space="preserve">usually enough to get a precision under one Rhino unit. See </w:t>
+      </w:r>
+      <w:r>
+        <w:fldChar w:fldCharType="begin"/>
+      </w:r>
+      <w:r>
+        <w:instrText xml:space="preserve"> REF _Ref419279101 \r \h </w:instrText>
+      </w:r>
+      <w:r>
+        <w:fldChar w:fldCharType="separate"/>
+      </w:r>
+      <w:r>
+        <w:t>5.7</w:t>
+      </w:r>
+      <w:r>
+        <w:fldChar w:fldCharType="end"/>
+      </w:r>
+      <w:r>
+        <w:t xml:space="preserve"> for more details.</w:t>
+      </w:r>
+    </w:p>
+    <w:bookmarkEnd w:id="35"/>
+    <w:bookmarkEnd w:id="36"/>
+    <w:p>
+      <w:pPr>
+        <w:pStyle w:val="Titre2"/>
+      </w:pPr>
+      <w:r>
+        <w:t>Inputs</w:t>
+      </w:r>
+    </w:p>
+    <w:p>
+      <w:pPr>
+        <w:pStyle w:val="Titre3"/>
+      </w:pPr>
+      <w:r>
+        <w:t>Solver</w:t>
+      </w:r>
+    </w:p>
+    <w:p>
+      <w:pPr>
+        <w:pStyle w:val="Titre4"/>
+      </w:pPr>
+      <w:r>
+        <w:t>State</w:t>
+      </w:r>
+    </w:p>
+    <w:p>
+      <w:r>
+        <w:t xml:space="preserve">Takes one of the string values </w:t>
+      </w:r>
+      <w:proofErr w:type="spellStart"/>
+      <w:r>
+        <w:t>init</w:t>
+      </w:r>
+      <w:proofErr w:type="spellEnd"/>
+      <w:r>
+        <w:t>, step or run.</w:t>
+      </w:r>
+    </w:p>
+    <w:p>
+      <w:proofErr w:type="spellStart"/>
+      <w:proofErr w:type="gramStart"/>
+      <w:r>
+        <w:rPr>
+          <w:rStyle w:val="Code"/>
+        </w:rPr>
+        <w:t>i</w:t>
+      </w:r>
+      <w:r>
+        <w:rPr>
+          <w:rStyle w:val="Code"/>
+        </w:rPr>
+        <w:t>nit</w:t>
+      </w:r>
+      <w:proofErr w:type="spellEnd"/>
+      <w:proofErr w:type="gramEnd"/>
+      <w:r>
+        <w:t xml:space="preserve"> initializes the solver, putting the mesh in its initial form and sending the options chosen to the </w:t>
+      </w:r>
+      <w:proofErr w:type="spellStart"/>
+      <w:r>
+        <w:rPr>
+          <w:rStyle w:val="Code"/>
+        </w:rPr>
+        <w:t>meshminimize</w:t>
+      </w:r>
+      <w:proofErr w:type="spellEnd"/>
+      <w:r>
+        <w:t xml:space="preserve"> module.</w:t>
+      </w:r>
+    </w:p>
+    <w:p>
+      <w:proofErr w:type="gramStart"/>
+      <w:r>
+        <w:lastRenderedPageBreak/>
+        <w:t>step</w:t>
+      </w:r>
+      <w:proofErr w:type="gramEnd"/>
+      <w:r>
+        <w:t xml:space="preserve"> runs the solver for one (position) iteration. If the solver had exhausted the position iteration counter but not the stress density iteration counter, it updates the stress densities and reinitializes the position iterations counter.</w:t>
+      </w:r>
+      <w:bookmarkStart w:id="37" w:name="_GoBack"/>
+      <w:bookmarkEnd w:id="37"/>
     </w:p>
     <w:p>
       <w:pPr>
@@ -5222,11 +5809,9 @@
           <w:numId w:val="17"/>
         </w:numPr>
       </w:pPr>
-      <w:proofErr w:type="spellStart"/>
-      <w:r>
-        <w:t>Itérations</w:t>
-      </w:r>
-      <w:proofErr w:type="spellEnd"/>
+      <w:r>
+        <w:t>Mesh</w:t>
+      </w:r>
     </w:p>
     <w:p>
       <w:pPr>
@@ -5236,11 +5821,9 @@
           <w:numId w:val="17"/>
         </w:numPr>
       </w:pPr>
-      <w:proofErr w:type="spellStart"/>
-      <w:r>
-        <w:t>Vitesse</w:t>
-      </w:r>
-      <w:proofErr w:type="spellEnd"/>
+      <w:r>
+        <w:t>Points Fixes</w:t>
+      </w:r>
     </w:p>
     <w:p>
       <w:pPr>
@@ -5250,27 +5833,217 @@
           <w:numId w:val="17"/>
         </w:numPr>
       </w:pPr>
-      <w:r>
-        <w:t xml:space="preserve">Type de </w:t>
-      </w:r>
-      <w:proofErr w:type="spellStart"/>
-      <w:r>
-        <w:t>maillage</w:t>
-      </w:r>
-      <w:proofErr w:type="spellEnd"/>
-      <w:r>
-        <w:t xml:space="preserve"> admissible</w:t>
+      <w:proofErr w:type="spellStart"/>
+      <w:r>
+        <w:t>Câbles</w:t>
+      </w:r>
+      <w:proofErr w:type="spellEnd"/>
+    </w:p>
+    <w:p>
+      <w:pPr>
+        <w:pStyle w:val="Paragraphedeliste"/>
+        <w:numPr>
+          <w:ilvl w:val="0"/>
+          <w:numId w:val="17"/>
+        </w:numPr>
+      </w:pPr>
+      <w:proofErr w:type="spellStart"/>
+      <w:r>
+        <w:t>Q_faces</w:t>
+      </w:r>
+      <w:proofErr w:type="spellEnd"/>
+    </w:p>
+    <w:p>
+      <w:pPr>
+        <w:pStyle w:val="Paragraphedeliste"/>
+        <w:numPr>
+          <w:ilvl w:val="0"/>
+          <w:numId w:val="17"/>
+        </w:numPr>
+      </w:pPr>
+      <w:proofErr w:type="spellStart"/>
+      <w:r>
+        <w:t>Q_cables</w:t>
+      </w:r>
+      <w:proofErr w:type="spellEnd"/>
+    </w:p>
+    <w:p>
+      <w:pPr>
+        <w:pStyle w:val="Paragraphedeliste"/>
+        <w:numPr>
+          <w:ilvl w:val="0"/>
+          <w:numId w:val="17"/>
+        </w:numPr>
+      </w:pPr>
+      <w:proofErr w:type="spellStart"/>
+      <w:r>
+        <w:t>Fixed_cables_ends</w:t>
+      </w:r>
+      <w:proofErr w:type="spellEnd"/>
+    </w:p>
+    <w:p>
+      <w:pPr>
+        <w:pStyle w:val="Paragraphedeliste"/>
+        <w:numPr>
+          <w:ilvl w:val="0"/>
+          <w:numId w:val="17"/>
+        </w:numPr>
+      </w:pPr>
+      <w:proofErr w:type="spellStart"/>
+      <w:r>
+        <w:t>Save_results</w:t>
+      </w:r>
+      <w:proofErr w:type="spellEnd"/>
+    </w:p>
+    <w:p>
+      <w:pPr>
+        <w:pStyle w:val="Paragraphedeliste"/>
+        <w:numPr>
+          <w:ilvl w:val="0"/>
+          <w:numId w:val="17"/>
+        </w:numPr>
+      </w:pPr>
+      <w:proofErr w:type="spellStart"/>
+      <w:r>
+        <w:t>Max_disp</w:t>
+      </w:r>
+      <w:proofErr w:type="spellEnd"/>
+    </w:p>
+    <w:p>
+      <w:pPr>
+        <w:pStyle w:val="Paragraphedeliste"/>
+        <w:numPr>
+          <w:ilvl w:val="0"/>
+          <w:numId w:val="17"/>
+        </w:numPr>
+      </w:pPr>
+      <w:proofErr w:type="spellStart"/>
+      <w:r>
+        <w:t>Max_iter</w:t>
+      </w:r>
+      <w:proofErr w:type="spellEnd"/>
+    </w:p>
+    <w:p>
+      <w:pPr>
+        <w:pStyle w:val="Paragraphedeliste"/>
+        <w:numPr>
+          <w:ilvl w:val="0"/>
+          <w:numId w:val="17"/>
+        </w:numPr>
+      </w:pPr>
+      <w:proofErr w:type="spellStart"/>
+      <w:r>
+        <w:t>Max_iter_qs</w:t>
+      </w:r>
+      <w:proofErr w:type="spellEnd"/>
+    </w:p>
+    <w:p>
+      <w:pPr>
+        <w:pStyle w:val="Paragraphedeliste"/>
+        <w:numPr>
+          <w:ilvl w:val="0"/>
+          <w:numId w:val="17"/>
+        </w:numPr>
+      </w:pPr>
+      <w:proofErr w:type="spellStart"/>
+      <w:r>
+        <w:t>Max_dev_sigma</w:t>
+      </w:r>
+      <w:proofErr w:type="spellEnd"/>
+    </w:p>
+    <w:p>
+      <w:pPr>
+        <w:pStyle w:val="Paragraphedeliste"/>
+        <w:numPr>
+          <w:ilvl w:val="0"/>
+          <w:numId w:val="17"/>
+        </w:numPr>
+      </w:pPr>
+      <w:r>
+        <w:t>Speed</w:t>
+      </w:r>
+    </w:p>
+    <w:p>
+      <w:pPr>
+        <w:pStyle w:val="Paragraphedeliste"/>
+        <w:numPr>
+          <w:ilvl w:val="0"/>
+          <w:numId w:val="17"/>
+        </w:numPr>
+      </w:pPr>
+      <w:r>
+        <w:t>Method</w:t>
+      </w:r>
+    </w:p>
+    <w:p>
+      <w:pPr>
+        <w:pStyle w:val="Paragraphedeliste"/>
+        <w:numPr>
+          <w:ilvl w:val="0"/>
+          <w:numId w:val="17"/>
+        </w:numPr>
+      </w:pPr>
+      <w:r>
+        <w:t>Pressure</w:t>
+      </w:r>
+    </w:p>
+    <w:p>
+      <w:pPr>
+        <w:pStyle w:val="Paragraphedeliste"/>
+        <w:numPr>
+          <w:ilvl w:val="0"/>
+          <w:numId w:val="17"/>
+        </w:numPr>
+      </w:pPr>
+      <w:r>
+        <w:t>Density</w:t>
+      </w:r>
+    </w:p>
+    <w:p>
+      <w:pPr>
+        <w:pStyle w:val="Paragraphedeliste"/>
+        <w:numPr>
+          <w:ilvl w:val="0"/>
+          <w:numId w:val="17"/>
+        </w:numPr>
+      </w:pPr>
+      <w:r>
+        <w:t>Reference</w:t>
+      </w:r>
+    </w:p>
+    <w:p>
+      <w:pPr>
+        <w:pStyle w:val="Paragraphedeliste"/>
+        <w:numPr>
+          <w:ilvl w:val="0"/>
+          <w:numId w:val="17"/>
+        </w:numPr>
+      </w:pPr>
+      <w:r>
+        <w:t>State</w:t>
+      </w:r>
+    </w:p>
+    <w:p>
+      <w:pPr>
+        <w:pStyle w:val="Paragraphedeliste"/>
+        <w:numPr>
+          <w:ilvl w:val="0"/>
+          <w:numId w:val="17"/>
+        </w:numPr>
+      </w:pPr>
+      <w:r>
+        <w:t>Run</w:t>
       </w:r>
     </w:p>
     <w:p>
       <w:pPr>
         <w:pStyle w:val="Titre2"/>
       </w:pPr>
-      <w:bookmarkStart w:id="34" w:name="_Toc419219969"/>
-      <w:r>
-        <w:t>Entrées</w:t>
-      </w:r>
-      <w:bookmarkEnd w:id="34"/>
+      <w:bookmarkStart w:id="38" w:name="_Toc419219970"/>
+      <w:r>
+        <w:t>Sorties</w:t>
+      </w:r>
+      <w:bookmarkEnd w:id="38"/>
     </w:p>
     <w:p>
       <w:pPr>
@@ -5280,9 +6053,11 @@
           <w:numId w:val="18"/>
         </w:numPr>
       </w:pPr>
-      <w:r>
-        <w:t>Mesh</w:t>
-      </w:r>
+      <w:proofErr w:type="spellStart"/>
+      <w:r>
+        <w:t>Mesh_out</w:t>
+      </w:r>
+      <w:proofErr w:type="spellEnd"/>
     </w:p>
     <w:p>
       <w:pPr>
@@ -5293,7 +6068,7 @@
         </w:numPr>
       </w:pPr>
       <w:r>
-        <w:t>Points Fixes</w:t>
+        <w:t>Displacements</w:t>
       </w:r>
     </w:p>
     <w:p>
@@ -5306,7 +6081,7 @@
       </w:pPr>
       <w:proofErr w:type="spellStart"/>
       <w:r>
-        <w:t>Câbles</w:t>
+        <w:t>F_membrane</w:t>
       </w:r>
       <w:proofErr w:type="spellEnd"/>
     </w:p>
@@ -5320,8 +6095,7 @@
       </w:pPr>
       <w:proofErr w:type="spellStart"/>
       <w:r>
-        <w:lastRenderedPageBreak/>
-        <w:t>Q_faces</w:t>
+        <w:t>F_cable</w:t>
       </w:r>
       <w:proofErr w:type="spellEnd"/>
     </w:p>
@@ -5335,7 +6109,7 @@
       </w:pPr>
       <w:proofErr w:type="spellStart"/>
       <w:r>
-        <w:t>Q_cables</w:t>
+        <w:t>F_pressure</w:t>
       </w:r>
       <w:proofErr w:type="spellEnd"/>
     </w:p>
@@ -5349,7 +6123,7 @@
       </w:pPr>
       <w:proofErr w:type="spellStart"/>
       <w:r>
-        <w:t>Fixed_cables_ends</w:t>
+        <w:t>F_gravity</w:t>
       </w:r>
       <w:proofErr w:type="spellEnd"/>
     </w:p>
@@ -5361,11 +6135,9 @@
           <w:numId w:val="18"/>
         </w:numPr>
       </w:pPr>
-      <w:proofErr w:type="spellStart"/>
-      <w:r>
-        <w:t>Save_results</w:t>
-      </w:r>
-      <w:proofErr w:type="spellEnd"/>
+      <w:r>
+        <w:t>Stresses</w:t>
+      </w:r>
     </w:p>
     <w:p>
       <w:pPr>
@@ -5375,11 +6147,9 @@
           <w:numId w:val="18"/>
         </w:numPr>
       </w:pPr>
-      <w:proofErr w:type="spellStart"/>
-      <w:r>
-        <w:t>Max_disp</w:t>
-      </w:r>
-      <w:proofErr w:type="spellEnd"/>
+      <w:r>
+        <w:t>Area</w:t>
+      </w:r>
     </w:p>
     <w:p>
       <w:pPr>
@@ -5389,133 +6159,21 @@
           <w:numId w:val="18"/>
         </w:numPr>
       </w:pPr>
-      <w:proofErr w:type="spellStart"/>
-      <w:r>
-        <w:t>Max_iter</w:t>
-      </w:r>
-      <w:proofErr w:type="spellEnd"/>
-    </w:p>
-    <w:p>
-      <w:pPr>
-        <w:pStyle w:val="Paragraphedeliste"/>
-        <w:numPr>
-          <w:ilvl w:val="0"/>
-          <w:numId w:val="18"/>
-        </w:numPr>
-      </w:pPr>
-      <w:proofErr w:type="spellStart"/>
-      <w:r>
-        <w:t>Max_iter_qs</w:t>
-      </w:r>
-      <w:proofErr w:type="spellEnd"/>
-    </w:p>
-    <w:p>
-      <w:pPr>
-        <w:pStyle w:val="Paragraphedeliste"/>
-        <w:numPr>
-          <w:ilvl w:val="0"/>
-          <w:numId w:val="18"/>
-        </w:numPr>
-      </w:pPr>
-      <w:proofErr w:type="spellStart"/>
-      <w:r>
-        <w:t>Max_dev_sigma</w:t>
-      </w:r>
-      <w:proofErr w:type="spellEnd"/>
-    </w:p>
-    <w:p>
-      <w:pPr>
-        <w:pStyle w:val="Paragraphedeliste"/>
-        <w:numPr>
-          <w:ilvl w:val="0"/>
-          <w:numId w:val="18"/>
-        </w:numPr>
-      </w:pPr>
-      <w:r>
-        <w:t>Speed</w:t>
-      </w:r>
-    </w:p>
-    <w:p>
-      <w:pPr>
-        <w:pStyle w:val="Paragraphedeliste"/>
-        <w:numPr>
-          <w:ilvl w:val="0"/>
-          <w:numId w:val="18"/>
-        </w:numPr>
-      </w:pPr>
-      <w:r>
-        <w:t>Method</w:t>
-      </w:r>
-    </w:p>
-    <w:p>
-      <w:pPr>
-        <w:pStyle w:val="Paragraphedeliste"/>
-        <w:numPr>
-          <w:ilvl w:val="0"/>
-          <w:numId w:val="18"/>
-        </w:numPr>
-      </w:pPr>
-      <w:r>
-        <w:t>Pressure</w:t>
-      </w:r>
-    </w:p>
-    <w:p>
-      <w:pPr>
-        <w:pStyle w:val="Paragraphedeliste"/>
-        <w:numPr>
-          <w:ilvl w:val="0"/>
-          <w:numId w:val="18"/>
-        </w:numPr>
-      </w:pPr>
-      <w:r>
-        <w:t>Density</w:t>
-      </w:r>
-    </w:p>
-    <w:p>
-      <w:pPr>
-        <w:pStyle w:val="Paragraphedeliste"/>
-        <w:numPr>
-          <w:ilvl w:val="0"/>
-          <w:numId w:val="18"/>
-        </w:numPr>
-      </w:pPr>
-      <w:r>
-        <w:t>Reference</w:t>
-      </w:r>
-    </w:p>
-    <w:p>
-      <w:pPr>
-        <w:pStyle w:val="Paragraphedeliste"/>
-        <w:numPr>
-          <w:ilvl w:val="0"/>
-          <w:numId w:val="18"/>
-        </w:numPr>
-      </w:pPr>
-      <w:r>
-        <w:t>State</w:t>
-      </w:r>
-    </w:p>
-    <w:p>
-      <w:pPr>
-        <w:pStyle w:val="Paragraphedeliste"/>
-        <w:numPr>
-          <w:ilvl w:val="0"/>
-          <w:numId w:val="18"/>
-        </w:numPr>
-      </w:pPr>
-      <w:r>
-        <w:t>Run</w:t>
+      <w:r>
+        <w:t>Convergence</w:t>
       </w:r>
     </w:p>
     <w:p>
       <w:pPr>
         <w:pStyle w:val="Titre2"/>
       </w:pPr>
-      <w:bookmarkStart w:id="35" w:name="_Toc419219970"/>
-      <w:r>
-        <w:t>Sorties</w:t>
-      </w:r>
-      <w:bookmarkEnd w:id="35"/>
+      <w:bookmarkStart w:id="39" w:name="_Toc419219971"/>
+      <w:proofErr w:type="spellStart"/>
+      <w:r>
+        <w:t>Visualisations</w:t>
+      </w:r>
+      <w:bookmarkEnd w:id="39"/>
+      <w:proofErr w:type="spellEnd"/>
     </w:p>
     <w:p>
       <w:pPr>
@@ -5525,11 +6183,9 @@
           <w:numId w:val="19"/>
         </w:numPr>
       </w:pPr>
-      <w:proofErr w:type="spellStart"/>
-      <w:r>
-        <w:t>Mesh_out</w:t>
-      </w:r>
-      <w:proofErr w:type="spellEnd"/>
+      <w:r>
+        <w:t>Compare</w:t>
+      </w:r>
     </w:p>
     <w:p>
       <w:pPr>
@@ -5540,7 +6196,7 @@
         </w:numPr>
       </w:pPr>
       <w:r>
-        <w:t>Displacements</w:t>
+        <w:t>Colorize mesh</w:t>
       </w:r>
     </w:p>
     <w:p>
@@ -5551,100 +6207,31 @@
           <w:numId w:val="19"/>
         </w:numPr>
       </w:pPr>
-      <w:proofErr w:type="spellStart"/>
-      <w:r>
-        <w:t>F_membrane</w:t>
-      </w:r>
-      <w:proofErr w:type="spellEnd"/>
-    </w:p>
-    <w:p>
-      <w:pPr>
-        <w:pStyle w:val="Paragraphedeliste"/>
-        <w:numPr>
-          <w:ilvl w:val="0"/>
-          <w:numId w:val="19"/>
-        </w:numPr>
-      </w:pPr>
-      <w:proofErr w:type="spellStart"/>
-      <w:r>
-        <w:t>F_cable</w:t>
-      </w:r>
-      <w:proofErr w:type="spellEnd"/>
-    </w:p>
-    <w:p>
-      <w:pPr>
-        <w:pStyle w:val="Paragraphedeliste"/>
-        <w:numPr>
-          <w:ilvl w:val="0"/>
-          <w:numId w:val="19"/>
-        </w:numPr>
-      </w:pPr>
-      <w:proofErr w:type="spellStart"/>
-      <w:r>
-        <w:t>F_pressure</w:t>
-      </w:r>
-      <w:proofErr w:type="spellEnd"/>
-    </w:p>
-    <w:p>
-      <w:pPr>
-        <w:pStyle w:val="Paragraphedeliste"/>
-        <w:numPr>
-          <w:ilvl w:val="0"/>
-          <w:numId w:val="19"/>
-        </w:numPr>
-      </w:pPr>
-      <w:proofErr w:type="spellStart"/>
-      <w:r>
-        <w:t>F_gravity</w:t>
-      </w:r>
-      <w:proofErr w:type="spellEnd"/>
-    </w:p>
-    <w:p>
-      <w:pPr>
-        <w:pStyle w:val="Paragraphedeliste"/>
-        <w:numPr>
-          <w:ilvl w:val="0"/>
-          <w:numId w:val="19"/>
-        </w:numPr>
-      </w:pPr>
-      <w:r>
-        <w:t>Stresses</w:t>
-      </w:r>
-    </w:p>
-    <w:p>
-      <w:pPr>
-        <w:pStyle w:val="Paragraphedeliste"/>
-        <w:numPr>
-          <w:ilvl w:val="0"/>
-          <w:numId w:val="19"/>
-        </w:numPr>
-      </w:pPr>
-      <w:r>
-        <w:t>Area</w:t>
-      </w:r>
-    </w:p>
-    <w:p>
-      <w:pPr>
-        <w:pStyle w:val="Paragraphedeliste"/>
-        <w:numPr>
-          <w:ilvl w:val="0"/>
-          <w:numId w:val="19"/>
-        </w:numPr>
-      </w:pPr>
-      <w:r>
-        <w:t>Convergence</w:t>
+      <w:r>
+        <w:t>Displacements</w:t>
       </w:r>
     </w:p>
     <w:p>
       <w:pPr>
         <w:pStyle w:val="Titre2"/>
       </w:pPr>
-      <w:bookmarkStart w:id="36" w:name="_Toc419219971"/>
-      <w:proofErr w:type="spellStart"/>
-      <w:r>
-        <w:t>Visualisations</w:t>
-      </w:r>
-      <w:bookmarkEnd w:id="36"/>
+      <w:bookmarkStart w:id="40" w:name="_Toc419219972"/>
+      <w:bookmarkStart w:id="41" w:name="_Ref419279101"/>
+      <w:r>
+        <w:lastRenderedPageBreak/>
+        <w:t>Choosing the options</w:t>
+      </w:r>
+      <w:bookmarkEnd w:id="41"/>
+    </w:p>
+    <w:p>
+      <w:pPr>
+        <w:pStyle w:val="Titre2"/>
+      </w:pPr>
+      <w:proofErr w:type="spellStart"/>
+      <w:r>
+        <w:t>Exemples</w:t>
+      </w:r>
+      <w:bookmarkEnd w:id="40"/>
       <w:proofErr w:type="spellEnd"/>
     </w:p>
     <w:p>
@@ -5655,9 +6242,11 @@
           <w:numId w:val="20"/>
         </w:numPr>
       </w:pPr>
-      <w:r>
-        <w:t>Compare</w:t>
-      </w:r>
+      <w:proofErr w:type="spellStart"/>
+      <w:r>
+        <w:t>Caténoide</w:t>
+      </w:r>
+      <w:proofErr w:type="spellEnd"/>
     </w:p>
     <w:p>
       <w:pPr>
@@ -5668,7 +6257,7 @@
         </w:numPr>
       </w:pPr>
       <w:r>
-        <w:t>Colorize mesh</w:t>
+        <w:t>Schwartz</w:t>
       </w:r>
     </w:p>
     <w:p>
@@ -5679,21 +6268,73 @@
           <w:numId w:val="20"/>
         </w:numPr>
       </w:pPr>
-      <w:r>
-        <w:t>Displacements</w:t>
-      </w:r>
+      <w:proofErr w:type="spellStart"/>
+      <w:r>
+        <w:t>Scherk</w:t>
+      </w:r>
+      <w:proofErr w:type="spellEnd"/>
+    </w:p>
+    <w:p>
+      <w:pPr>
+        <w:pStyle w:val="Paragraphedeliste"/>
+        <w:numPr>
+          <w:ilvl w:val="0"/>
+          <w:numId w:val="20"/>
+        </w:numPr>
+      </w:pPr>
+      <w:proofErr w:type="spellStart"/>
+      <w:r>
+        <w:t>Coussin</w:t>
+      </w:r>
+      <w:proofErr w:type="spellEnd"/>
+    </w:p>
+    <w:p>
+      <w:pPr>
+        <w:pStyle w:val="Paragraphedeliste"/>
+        <w:numPr>
+          <w:ilvl w:val="0"/>
+          <w:numId w:val="20"/>
+        </w:numPr>
+      </w:pPr>
+      <w:r>
+        <w:t>ILEK</w:t>
+      </w:r>
+    </w:p>
+    <w:p>
+      <w:pPr>
+        <w:pStyle w:val="Paragraphedeliste"/>
+        <w:numPr>
+          <w:ilvl w:val="0"/>
+          <w:numId w:val="20"/>
+        </w:numPr>
+      </w:pPr>
+      <w:r>
+        <w:t>Chapeau chinois</w:t>
+      </w:r>
+    </w:p>
+    <w:p>
+      <w:pPr>
+        <w:pStyle w:val="Paragraphedeliste"/>
+        <w:numPr>
+          <w:ilvl w:val="0"/>
+          <w:numId w:val="20"/>
+        </w:numPr>
+      </w:pPr>
+      <w:proofErr w:type="spellStart"/>
+      <w:r>
+        <w:t>Arcora</w:t>
+      </w:r>
+      <w:proofErr w:type="spellEnd"/>
     </w:p>
     <w:p>
       <w:pPr>
         <w:pStyle w:val="Titre2"/>
       </w:pPr>
-      <w:bookmarkStart w:id="37" w:name="_Toc419219972"/>
-      <w:proofErr w:type="spellStart"/>
-      <w:r>
-        <w:t>Exemples</w:t>
-      </w:r>
-      <w:bookmarkEnd w:id="37"/>
-      <w:proofErr w:type="spellEnd"/>
+      <w:bookmarkStart w:id="42" w:name="_Toc419219973"/>
+      <w:r>
+        <w:t>Verifications</w:t>
+      </w:r>
+      <w:bookmarkEnd w:id="42"/>
     </w:p>
     <w:p>
       <w:pPr>
@@ -5703,11 +6344,9 @@
           <w:numId w:val="21"/>
         </w:numPr>
       </w:pPr>
-      <w:proofErr w:type="spellStart"/>
-      <w:r>
-        <w:t>Caténoide</w:t>
-      </w:r>
-      <w:proofErr w:type="spellEnd"/>
+      <w:r>
+        <w:t>Schwartz à la main (4 points)</w:t>
+      </w:r>
     </w:p>
     <w:p>
       <w:pPr>
@@ -5717,8 +6356,37 @@
           <w:numId w:val="21"/>
         </w:numPr>
       </w:pPr>
-      <w:r>
-        <w:t>Schwartz</w:t>
+      <w:proofErr w:type="spellStart"/>
+      <w:r>
+        <w:t>Exemples</w:t>
+      </w:r>
+      <w:proofErr w:type="spellEnd"/>
+      <w:r>
+        <w:t xml:space="preserve"> à solution </w:t>
+      </w:r>
+      <w:proofErr w:type="spellStart"/>
+      <w:r>
+        <w:t>analytique</w:t>
+      </w:r>
+      <w:proofErr w:type="spellEnd"/>
+      <w:r>
+        <w:t xml:space="preserve"> (</w:t>
+      </w:r>
+      <w:proofErr w:type="spellStart"/>
+      <w:r>
+        <w:t>Caténoïde</w:t>
+      </w:r>
+      <w:proofErr w:type="spellEnd"/>
+      <w:r>
+        <w:t xml:space="preserve">, Schwartz, </w:t>
+      </w:r>
+      <w:proofErr w:type="spellStart"/>
+      <w:r>
+        <w:t>Scherk</w:t>
+      </w:r>
+      <w:proofErr w:type="spellEnd"/>
+      <w:r>
+        <w:t>)</w:t>
       </w:r>
     </w:p>
     <w:p>
@@ -5727,136 +6395,6 @@
         <w:numPr>
           <w:ilvl w:val="0"/>
           <w:numId w:val="21"/>
-        </w:numPr>
-      </w:pPr>
-      <w:proofErr w:type="spellStart"/>
-      <w:r>
-        <w:t>Scherk</w:t>
-      </w:r>
-      <w:proofErr w:type="spellEnd"/>
-    </w:p>
-    <w:p>
-      <w:pPr>
-        <w:pStyle w:val="Paragraphedeliste"/>
-        <w:numPr>
-          <w:ilvl w:val="0"/>
-          <w:numId w:val="21"/>
-        </w:numPr>
-      </w:pPr>
-      <w:proofErr w:type="spellStart"/>
-      <w:r>
-        <w:t>Coussin</w:t>
-      </w:r>
-      <w:proofErr w:type="spellEnd"/>
-    </w:p>
-    <w:p>
-      <w:pPr>
-        <w:pStyle w:val="Paragraphedeliste"/>
-        <w:numPr>
-          <w:ilvl w:val="0"/>
-          <w:numId w:val="21"/>
-        </w:numPr>
-      </w:pPr>
-      <w:r>
-        <w:t>ILEK</w:t>
-      </w:r>
-    </w:p>
-    <w:p>
-      <w:pPr>
-        <w:pStyle w:val="Paragraphedeliste"/>
-        <w:numPr>
-          <w:ilvl w:val="0"/>
-          <w:numId w:val="21"/>
-        </w:numPr>
-      </w:pPr>
-      <w:r>
-        <w:t>Chapeau chinois</w:t>
-      </w:r>
-    </w:p>
-    <w:p>
-      <w:pPr>
-        <w:pStyle w:val="Paragraphedeliste"/>
-        <w:numPr>
-          <w:ilvl w:val="0"/>
-          <w:numId w:val="21"/>
-        </w:numPr>
-      </w:pPr>
-      <w:proofErr w:type="spellStart"/>
-      <w:r>
-        <w:t>Arcora</w:t>
-      </w:r>
-      <w:proofErr w:type="spellEnd"/>
-    </w:p>
-    <w:p>
-      <w:pPr>
-        <w:pStyle w:val="Titre2"/>
-      </w:pPr>
-      <w:bookmarkStart w:id="38" w:name="_Toc419219973"/>
-      <w:r>
-        <w:lastRenderedPageBreak/>
-        <w:t>Verifications</w:t>
-      </w:r>
-      <w:bookmarkEnd w:id="38"/>
-    </w:p>
-    <w:p>
-      <w:pPr>
-        <w:pStyle w:val="Paragraphedeliste"/>
-        <w:numPr>
-          <w:ilvl w:val="0"/>
-          <w:numId w:val="22"/>
-        </w:numPr>
-      </w:pPr>
-      <w:r>
-        <w:t>Schwartz à la main (4 points)</w:t>
-      </w:r>
-    </w:p>
-    <w:p>
-      <w:pPr>
-        <w:pStyle w:val="Paragraphedeliste"/>
-        <w:numPr>
-          <w:ilvl w:val="0"/>
-          <w:numId w:val="22"/>
-        </w:numPr>
-      </w:pPr>
-      <w:proofErr w:type="spellStart"/>
-      <w:r>
-        <w:t>Exemples</w:t>
-      </w:r>
-      <w:proofErr w:type="spellEnd"/>
-      <w:r>
-        <w:t xml:space="preserve"> à solution </w:t>
-      </w:r>
-      <w:proofErr w:type="spellStart"/>
-      <w:r>
-        <w:t>analytique</w:t>
-      </w:r>
-      <w:proofErr w:type="spellEnd"/>
-      <w:r>
-        <w:t xml:space="preserve"> (</w:t>
-      </w:r>
-      <w:proofErr w:type="spellStart"/>
-      <w:r>
-        <w:t>Caténoïde</w:t>
-      </w:r>
-      <w:proofErr w:type="spellEnd"/>
-      <w:r>
-        <w:t xml:space="preserve">, Schwartz, </w:t>
-      </w:r>
-      <w:proofErr w:type="spellStart"/>
-      <w:r>
-        <w:t>Scherk</w:t>
-      </w:r>
-      <w:proofErr w:type="spellEnd"/>
-      <w:r>
-        <w:t>)</w:t>
-      </w:r>
-    </w:p>
-    <w:p>
-      <w:pPr>
-        <w:pStyle w:val="Paragraphedeliste"/>
-        <w:numPr>
-          <w:ilvl w:val="0"/>
-          <w:numId w:val="22"/>
         </w:numPr>
       </w:pPr>
       <w:r>
@@ -5899,7 +6437,7 @@
 
 <file path=word/comments.xml><?xml version="1.0" encoding="utf-8"?>
 <w:comments xmlns:wpc="http://schemas.microsoft.com/office/word/2010/wordprocessingCanvas" xmlns:mc="http://schemas.openxmlformats.org/markup-compatibility/2006" xmlns:o="urn:schemas-microsoft-com:office:office" xmlns:r="http://schemas.openxmlformats.org/officeDocument/2006/relationships" xmlns:m="http://schemas.openxmlformats.org/officeDocument/2006/math" xmlns:v="urn:schemas-microsoft-com:vml" xmlns:wp14="http://schemas.microsoft.com/office/word/2010/wordprocessingDrawing" xmlns:wp="http://schemas.openxmlformats.org/drawingml/2006/wordprocessingDrawing" xmlns:w10="urn:schemas-microsoft-com:office:word" xmlns:w="http://schemas.openxmlformats.org/wordprocessingml/2006/main" xmlns:w14="http://schemas.microsoft.com/office/word/2010/wordml" xmlns:w15="http://schemas.microsoft.com/office/word/2012/wordml" xmlns:wpg="http://schemas.microsoft.com/office/word/2010/wordprocessingGroup" xmlns:wpi="http://schemas.microsoft.com/office/word/2010/wordprocessingInk" xmlns:wne="http://schemas.microsoft.com/office/word/2006/wordml" xmlns:wps="http://schemas.microsoft.com/office/word/2010/wordprocessingShape" mc:Ignorable="w14 w15 wp14">
-  <w:comment w:id="31" w:author="Pierre Cuvilliers" w:date="2015-05-13T08:28:00Z" w:initials="PC">
+  <w:comment w:id="32" w:author="Pierre Cuvilliers" w:date="2015-05-13T08:28:00Z" w:initials="PC">
     <w:p>
       <w:pPr>
         <w:pStyle w:val="Commentaire"/>
@@ -5988,7 +6526,7 @@
         <w:rStyle w:val="Numrodepage"/>
         <w:noProof/>
       </w:rPr>
-      <w:t>14</w:t>
+      <w:t>15</w:t>
     </w:r>
     <w:r>
       <w:rPr>
@@ -6074,6 +6612,7 @@
       <w:pPr>
         <w:pStyle w:val="Notedebasdepage"/>
       </w:pPr>
+      <w:bookmarkStart w:id="31" w:name="_Ref419274935"/>
       <w:r>
         <w:rPr>
           <w:rStyle w:val="Appelnotedebasdep"/>
@@ -6089,6 +6628,7 @@
       <w:r>
         <w:t xml:space="preserve"> Rhino, although it is not well documented and supported. See /src/main.py for pointers.</w:t>
       </w:r>
+      <w:bookmarkEnd w:id="31"/>
     </w:p>
   </w:footnote>
 </w:footnotes>
@@ -7106,119 +7646,6 @@
     </w:lvl>
   </w:abstractNum>
   <w:abstractNum w:abstractNumId="17">
-    <w:nsid w:val="34E31CA3"/>
-    <w:multiLevelType w:val="hybridMultilevel"/>
-    <w:tmpl w:val="BC2EAC80"/>
-    <w:lvl w:ilvl="0">
-      <w:start w:val="1"/>
-      <w:numFmt w:val="bullet"/>
-      <w:lvlText w:val=""/>
-      <w:lvlJc w:val="left"/>
-      <w:pPr>
-        <w:ind w:left="1429" w:hanging="360"/>
-      </w:pPr>
-      <w:rPr>
-        <w:rFonts w:ascii="Symbol" w:hAnsi="Symbol" w:hint="default"/>
-      </w:rPr>
-    </w:lvl>
-    <w:lvl w:ilvl="1" w:tentative="1">
-      <w:start w:val="1"/>
-      <w:numFmt w:val="bullet"/>
-      <w:lvlText w:val="o"/>
-      <w:lvlJc w:val="left"/>
-      <w:pPr>
-        <w:ind w:left="2149" w:hanging="360"/>
-      </w:pPr>
-      <w:rPr>
-        <w:rFonts w:ascii="Courier New" w:hAnsi="Courier New" w:cs="Courier New" w:hint="default"/>
-      </w:rPr>
-    </w:lvl>
-    <w:lvl w:ilvl="2" w:tentative="1">
-      <w:start w:val="1"/>
-      <w:numFmt w:val="bullet"/>
-      <w:lvlText w:val=""/>
-      <w:lvlJc w:val="left"/>
-      <w:pPr>
-        <w:ind w:left="2869" w:hanging="360"/>
-      </w:pPr>
-      <w:rPr>
-        <w:rFonts w:ascii="Wingdings" w:hAnsi="Wingdings" w:hint="default"/>
-      </w:rPr>
-    </w:lvl>
-    <w:lvl w:ilvl="3" w:tentative="1">
-      <w:start w:val="1"/>
-      <w:numFmt w:val="bullet"/>
-      <w:lvlText w:val=""/>
-      <w:lvlJc w:val="left"/>
-      <w:pPr>
-        <w:ind w:left="3589" w:hanging="360"/>
-      </w:pPr>
-      <w:rPr>
-        <w:rFonts w:ascii="Symbol" w:hAnsi="Symbol" w:hint="default"/>
-      </w:rPr>
-    </w:lvl>
-    <w:lvl w:ilvl="4" w:tentative="1">
-      <w:start w:val="1"/>
-      <w:numFmt w:val="bullet"/>
-      <w:lvlText w:val="o"/>
-      <w:lvlJc w:val="left"/>
-      <w:pPr>
-        <w:ind w:left="4309" w:hanging="360"/>
-      </w:pPr>
-      <w:rPr>
-        <w:rFonts w:ascii="Courier New" w:hAnsi="Courier New" w:cs="Courier New" w:hint="default"/>
-      </w:rPr>
-    </w:lvl>
-    <w:lvl w:ilvl="5" w:tentative="1">
-      <w:start w:val="1"/>
-      <w:numFmt w:val="bullet"/>
-      <w:lvlText w:val=""/>
-      <w:lvlJc w:val="left"/>
-      <w:pPr>
-        <w:ind w:left="5029" w:hanging="360"/>
-      </w:pPr>
-      <w:rPr>
-        <w:rFonts w:ascii="Wingdings" w:hAnsi="Wingdings" w:hint="default"/>
-      </w:rPr>
-    </w:lvl>
-    <w:lvl w:ilvl="6" w:tentative="1">
-      <w:start w:val="1"/>
-      <w:numFmt w:val="bullet"/>
-      <w:lvlText w:val=""/>
-      <w:lvlJc w:val="left"/>
-      <w:pPr>
-        <w:ind w:left="5749" w:hanging="360"/>
-      </w:pPr>
-      <w:rPr>
-        <w:rFonts w:ascii="Symbol" w:hAnsi="Symbol" w:hint="default"/>
-      </w:rPr>
-    </w:lvl>
-    <w:lvl w:ilvl="7" w:tentative="1">
-      <w:start w:val="1"/>
-      <w:numFmt w:val="bullet"/>
-      <w:lvlText w:val="o"/>
-      <w:lvlJc w:val="left"/>
-      <w:pPr>
-        <w:ind w:left="6469" w:hanging="360"/>
-      </w:pPr>
-      <w:rPr>
-        <w:rFonts w:ascii="Courier New" w:hAnsi="Courier New" w:cs="Courier New" w:hint="default"/>
-      </w:rPr>
-    </w:lvl>
-    <w:lvl w:ilvl="8" w:tentative="1">
-      <w:start w:val="1"/>
-      <w:numFmt w:val="bullet"/>
-      <w:lvlText w:val=""/>
-      <w:lvlJc w:val="left"/>
-      <w:pPr>
-        <w:ind w:left="7189" w:hanging="360"/>
-      </w:pPr>
-      <w:rPr>
-        <w:rFonts w:ascii="Wingdings" w:hAnsi="Wingdings" w:hint="default"/>
-      </w:rPr>
-    </w:lvl>
-  </w:abstractNum>
-  <w:abstractNum w:abstractNumId="18">
     <w:nsid w:val="36454540"/>
     <w:multiLevelType w:val="singleLevel"/>
     <w:tmpl w:val="EE000FB8"/>
@@ -7239,11 +7666,11 @@
       </w:rPr>
     </w:lvl>
   </w:abstractNum>
-  <w:abstractNum w:abstractNumId="19">
+  <w:abstractNum w:abstractNumId="18">
     <w:nsid w:val="40DF7DD5"/>
     <w:multiLevelType w:val="hybridMultilevel"/>
-    <w:tmpl w:val="70803EE8"/>
-    <w:lvl w:ilvl="0" w:tplc="040C0001">
+    <w:tmpl w:val="C268AD20"/>
+    <w:lvl w:ilvl="0" w:tplc="41D2994C">
       <w:start w:val="1"/>
       <w:numFmt w:val="bullet"/>
       <w:lvlText w:val=""/>
@@ -7352,13 +7779,13 @@
       </w:rPr>
     </w:lvl>
   </w:abstractNum>
-  <w:abstractNum w:abstractNumId="20">
+  <w:abstractNum w:abstractNumId="19">
     <w:nsid w:val="44C33C80"/>
     <w:multiLevelType w:val="multilevel"/>
     <w:tmpl w:val="9E84A1F0"/>
     <w:numStyleLink w:val="Numbering"/>
   </w:abstractNum>
-  <w:abstractNum w:abstractNumId="21">
+  <w:abstractNum w:abstractNumId="20">
     <w:nsid w:val="46F72747"/>
     <w:multiLevelType w:val="singleLevel"/>
     <w:tmpl w:val="BBEE46DE"/>
@@ -7379,13 +7806,13 @@
       </w:rPr>
     </w:lvl>
   </w:abstractNum>
-  <w:abstractNum w:abstractNumId="22">
+  <w:abstractNum w:abstractNumId="21">
     <w:nsid w:val="4A7B0254"/>
     <w:multiLevelType w:val="multilevel"/>
     <w:tmpl w:val="9E84A1F0"/>
     <w:numStyleLink w:val="Numbering"/>
   </w:abstractNum>
-  <w:abstractNum w:abstractNumId="23">
+  <w:abstractNum w:abstractNumId="22">
     <w:nsid w:val="4B332CD7"/>
     <w:multiLevelType w:val="hybridMultilevel"/>
     <w:tmpl w:val="C964AC1E"/>
@@ -7486,6 +7913,120 @@
       </w:rPr>
     </w:lvl>
     <w:lvl w:ilvl="8" w:tentative="1">
+      <w:start w:val="1"/>
+      <w:numFmt w:val="bullet"/>
+      <w:lvlText w:val=""/>
+      <w:lvlJc w:val="left"/>
+      <w:pPr>
+        <w:ind w:left="7189" w:hanging="360"/>
+      </w:pPr>
+      <w:rPr>
+        <w:rFonts w:ascii="Wingdings" w:hAnsi="Wingdings" w:hint="default"/>
+      </w:rPr>
+    </w:lvl>
+  </w:abstractNum>
+  <w:abstractNum w:abstractNumId="23">
+    <w:nsid w:val="4C3000B2"/>
+    <w:multiLevelType w:val="hybridMultilevel"/>
+    <w:tmpl w:val="D3782026"/>
+    <w:lvl w:ilvl="0" w:tplc="92D47B2C">
+      <w:start w:val="1"/>
+      <w:numFmt w:val="bullet"/>
+      <w:pStyle w:val="Paragraphedeliste"/>
+      <w:lvlText w:val=""/>
+      <w:lvlJc w:val="left"/>
+      <w:pPr>
+        <w:ind w:left="1429" w:hanging="360"/>
+      </w:pPr>
+      <w:rPr>
+        <w:rFonts w:ascii="Symbol" w:hAnsi="Symbol" w:hint="default"/>
+      </w:rPr>
+    </w:lvl>
+    <w:lvl w:ilvl="1" w:tplc="040C0003" w:tentative="1">
+      <w:start w:val="1"/>
+      <w:numFmt w:val="bullet"/>
+      <w:lvlText w:val="o"/>
+      <w:lvlJc w:val="left"/>
+      <w:pPr>
+        <w:ind w:left="2149" w:hanging="360"/>
+      </w:pPr>
+      <w:rPr>
+        <w:rFonts w:ascii="Courier New" w:hAnsi="Courier New" w:cs="Courier New" w:hint="default"/>
+      </w:rPr>
+    </w:lvl>
+    <w:lvl w:ilvl="2" w:tplc="040C0005" w:tentative="1">
+      <w:start w:val="1"/>
+      <w:numFmt w:val="bullet"/>
+      <w:lvlText w:val=""/>
+      <w:lvlJc w:val="left"/>
+      <w:pPr>
+        <w:ind w:left="2869" w:hanging="360"/>
+      </w:pPr>
+      <w:rPr>
+        <w:rFonts w:ascii="Wingdings" w:hAnsi="Wingdings" w:hint="default"/>
+      </w:rPr>
+    </w:lvl>
+    <w:lvl w:ilvl="3" w:tplc="040C0001" w:tentative="1">
+      <w:start w:val="1"/>
+      <w:numFmt w:val="bullet"/>
+      <w:lvlText w:val=""/>
+      <w:lvlJc w:val="left"/>
+      <w:pPr>
+        <w:ind w:left="3589" w:hanging="360"/>
+      </w:pPr>
+      <w:rPr>
+        <w:rFonts w:ascii="Symbol" w:hAnsi="Symbol" w:hint="default"/>
+      </w:rPr>
+    </w:lvl>
+    <w:lvl w:ilvl="4" w:tplc="040C0003" w:tentative="1">
+      <w:start w:val="1"/>
+      <w:numFmt w:val="bullet"/>
+      <w:lvlText w:val="o"/>
+      <w:lvlJc w:val="left"/>
+      <w:pPr>
+        <w:ind w:left="4309" w:hanging="360"/>
+      </w:pPr>
+      <w:rPr>
+        <w:rFonts w:ascii="Courier New" w:hAnsi="Courier New" w:cs="Courier New" w:hint="default"/>
+      </w:rPr>
+    </w:lvl>
+    <w:lvl w:ilvl="5" w:tplc="040C0005" w:tentative="1">
+      <w:start w:val="1"/>
+      <w:numFmt w:val="bullet"/>
+      <w:lvlText w:val=""/>
+      <w:lvlJc w:val="left"/>
+      <w:pPr>
+        <w:ind w:left="5029" w:hanging="360"/>
+      </w:pPr>
+      <w:rPr>
+        <w:rFonts w:ascii="Wingdings" w:hAnsi="Wingdings" w:hint="default"/>
+      </w:rPr>
+    </w:lvl>
+    <w:lvl w:ilvl="6" w:tplc="040C0001" w:tentative="1">
+      <w:start w:val="1"/>
+      <w:numFmt w:val="bullet"/>
+      <w:lvlText w:val=""/>
+      <w:lvlJc w:val="left"/>
+      <w:pPr>
+        <w:ind w:left="5749" w:hanging="360"/>
+      </w:pPr>
+      <w:rPr>
+        <w:rFonts w:ascii="Symbol" w:hAnsi="Symbol" w:hint="default"/>
+      </w:rPr>
+    </w:lvl>
+    <w:lvl w:ilvl="7" w:tplc="040C0003" w:tentative="1">
+      <w:start w:val="1"/>
+      <w:numFmt w:val="bullet"/>
+      <w:lvlText w:val="o"/>
+      <w:lvlJc w:val="left"/>
+      <w:pPr>
+        <w:ind w:left="6469" w:hanging="360"/>
+      </w:pPr>
+      <w:rPr>
+        <w:rFonts w:ascii="Courier New" w:hAnsi="Courier New" w:cs="Courier New" w:hint="default"/>
+      </w:rPr>
+    </w:lvl>
+    <w:lvl w:ilvl="8" w:tplc="040C0005" w:tentative="1">
       <w:start w:val="1"/>
       <w:numFmt w:val="bullet"/>
       <w:lvlText w:val=""/>
@@ -7984,10 +8525,10 @@
     <w:abstractNumId w:val="28"/>
   </w:num>
   <w:num w:numId="2">
-    <w:abstractNumId w:val="21"/>
+    <w:abstractNumId w:val="20"/>
   </w:num>
   <w:num w:numId="3">
-    <w:abstractNumId w:val="18"/>
+    <w:abstractNumId w:val="17"/>
   </w:num>
   <w:num w:numId="4">
     <w:abstractNumId w:val="11"/>
@@ -8029,25 +8570,22 @@
     <w:abstractNumId w:val="16"/>
   </w:num>
   <w:num w:numId="17">
-    <w:abstractNumId w:val="17"/>
+    <w:abstractNumId w:val="13"/>
   </w:num>
   <w:num w:numId="18">
-    <w:abstractNumId w:val="13"/>
+    <w:abstractNumId w:val="10"/>
   </w:num>
   <w:num w:numId="19">
-    <w:abstractNumId w:val="10"/>
+    <w:abstractNumId w:val="27"/>
   </w:num>
   <w:num w:numId="20">
-    <w:abstractNumId w:val="27"/>
+    <w:abstractNumId w:val="15"/>
   </w:num>
   <w:num w:numId="21">
-    <w:abstractNumId w:val="15"/>
+    <w:abstractNumId w:val="22"/>
   </w:num>
   <w:num w:numId="22">
-    <w:abstractNumId w:val="23"/>
-  </w:num>
-  <w:num w:numId="23">
-    <w:abstractNumId w:val="22"/>
+    <w:abstractNumId w:val="21"/>
     <w:lvlOverride w:ilvl="1">
       <w:lvl w:ilvl="1">
         <w:start w:val="1"/>
@@ -8059,7 +8597,7 @@
           <w:ind w:left="1418" w:hanging="709"/>
         </w:pPr>
         <w:rPr>
-          <w:rFonts w:ascii="Times New Roman" w:hAnsi="Times New Roman" w:cs="Times New Roman"/>
+          <w:rFonts w:cs="Times New Roman"/>
           <w:b w:val="0"/>
           <w:bCs w:val="0"/>
           <w:i w:val="0"/>
@@ -8110,26 +8648,29 @@
       </w:lvl>
     </w:lvlOverride>
   </w:num>
+  <w:num w:numId="23">
+    <w:abstractNumId w:val="19"/>
+  </w:num>
   <w:num w:numId="24">
-    <w:abstractNumId w:val="20"/>
+    <w:abstractNumId w:val="12"/>
   </w:num>
   <w:num w:numId="25">
-    <w:abstractNumId w:val="12"/>
+    <w:abstractNumId w:val="29"/>
   </w:num>
   <w:num w:numId="26">
-    <w:abstractNumId w:val="29"/>
+    <w:abstractNumId w:val="14"/>
   </w:num>
   <w:num w:numId="27">
-    <w:abstractNumId w:val="14"/>
+    <w:abstractNumId w:val="9"/>
   </w:num>
   <w:num w:numId="28">
-    <w:abstractNumId w:val="9"/>
+    <w:abstractNumId w:val="18"/>
   </w:num>
   <w:num w:numId="29">
-    <w:abstractNumId w:val="19"/>
+    <w:abstractNumId w:val="26"/>
   </w:num>
   <w:num w:numId="30">
-    <w:abstractNumId w:val="26"/>
+    <w:abstractNumId w:val="23"/>
   </w:num>
   <w:numIdMacAtCleanup w:val="30"/>
 </w:numbering>
@@ -8328,7 +8869,7 @@
     <w:lsdException w:name="Medium Shading 2 Accent 1" w:uiPriority="64"/>
     <w:lsdException w:name="Medium List 1 Accent 1" w:uiPriority="65"/>
     <w:lsdException w:name="Revision" w:semiHidden="1" w:uiPriority="99"/>
-    <w:lsdException w:name="List Paragraph" w:uiPriority="34"/>
+    <w:lsdException w:name="List Paragraph" w:uiPriority="34" w:qFormat="1"/>
     <w:lsdException w:name="Quote" w:uiPriority="29" w:qFormat="1"/>
     <w:lsdException w:name="Intense Quote" w:uiPriority="30"/>
     <w:lsdException w:name="Medium List 2 Accent 1" w:uiPriority="66"/>
@@ -8547,7 +9088,7 @@
       <w:keepNext/>
       <w:pageBreakBefore/>
       <w:numPr>
-        <w:numId w:val="23"/>
+        <w:numId w:val="22"/>
       </w:numPr>
       <w:pBdr>
         <w:bottom w:val="single" w:sz="4" w:space="0" w:color="auto"/>
@@ -8573,7 +9114,7 @@
       <w:keepNext/>
       <w:numPr>
         <w:ilvl w:val="1"/>
-        <w:numId w:val="23"/>
+        <w:numId w:val="22"/>
       </w:numPr>
       <w:spacing w:before="600" w:after="420" w:line="240" w:lineRule="auto"/>
       <w:outlineLvl w:val="1"/>
@@ -8590,19 +9131,18 @@
     <w:link w:val="Titre3Car"/>
     <w:uiPriority w:val="99"/>
     <w:qFormat/>
-    <w:rsid w:val="005A4221"/>
+    <w:rsid w:val="00F3031B"/>
     <w:pPr>
       <w:keepNext/>
       <w:numPr>
         <w:ilvl w:val="2"/>
-        <w:numId w:val="23"/>
+        <w:numId w:val="22"/>
       </w:numPr>
-      <w:spacing w:after="60" w:line="240" w:lineRule="auto"/>
+      <w:spacing w:before="360" w:after="0"/>
       <w:outlineLvl w:val="2"/>
     </w:pPr>
     <w:rPr>
       <w:b/>
-      <w:sz w:val="24"/>
     </w:rPr>
   </w:style>
   <w:style w:type="paragraph" w:styleId="Titre4">
@@ -8638,7 +9178,7 @@
     <w:pPr>
       <w:numPr>
         <w:ilvl w:val="4"/>
-        <w:numId w:val="24"/>
+        <w:numId w:val="23"/>
       </w:numPr>
       <w:spacing w:after="60" w:line="240" w:lineRule="auto"/>
       <w:outlineLvl w:val="4"/>
@@ -8716,7 +9256,6 @@
   <w:style w:type="character" w:default="1" w:styleId="Policepardfaut">
     <w:name w:val="Default Paragraph Font"/>
     <w:uiPriority w:val="1"/>
-    <w:semiHidden/>
     <w:unhideWhenUsed/>
   </w:style>
   <w:style w:type="table" w:default="1" w:styleId="TableauNormal">
@@ -8769,10 +9308,10 @@
     <w:link w:val="Titre3"/>
     <w:uiPriority w:val="99"/>
     <w:locked/>
-    <w:rsid w:val="005A4221"/>
+    <w:rsid w:val="00F3031B"/>
     <w:rPr>
       <w:b/>
-      <w:sz w:val="24"/>
+      <w:sz w:val="22"/>
       <w:lang w:val="en-US"/>
     </w:rPr>
   </w:style>
@@ -9108,6 +9647,16 @@
     <w:rsid w:val="00E93CFD"/>
     <w:rPr>
       <w:lang w:val="en-US"/>
+    </w:rPr>
+  </w:style>
+  <w:style w:type="character" w:customStyle="1" w:styleId="Code">
+    <w:name w:val="Code"/>
+    <w:basedOn w:val="Policepardfaut"/>
+    <w:uiPriority w:val="1"/>
+    <w:qFormat/>
+    <w:rsid w:val="001A0051"/>
+    <w:rPr>
+      <w:rFonts w:ascii="Courier New" w:hAnsi="Courier New" w:cs="Courier New"/>
     </w:rPr>
   </w:style>
   <w:style w:type="paragraph" w:customStyle="1" w:styleId="Equation">
@@ -10297,10 +10846,12 @@
     <w:name w:val="List Paragraph"/>
     <w:basedOn w:val="Normal"/>
     <w:uiPriority w:val="99"/>
-    <w:rsid w:val="0005174F"/>
-    <w:pPr>
-      <w:spacing w:line="240" w:lineRule="auto"/>
-      <w:ind w:left="720" w:firstLine="0"/>
+    <w:qFormat/>
+    <w:rsid w:val="001C316C"/>
+    <w:pPr>
+      <w:numPr>
+        <w:numId w:val="30"/>
+      </w:numPr>
       <w:contextualSpacing/>
       <w:jc w:val="left"/>
     </w:pPr>
@@ -11792,7 +12343,7 @@
         <w:ilvl w:val="0"/>
         <w:numId w:val="0"/>
       </w:numPr>
-      <w:spacing w:after="240" w:line="276" w:lineRule="auto"/>
+      <w:spacing w:after="240"/>
       <w:ind w:left="1134" w:hanging="709"/>
       <w:jc w:val="left"/>
     </w:pPr>
@@ -11847,25 +12398,6 @@
       <w:vanish/>
       <w:sz w:val="16"/>
       <w:szCs w:val="16"/>
-    </w:rPr>
-  </w:style>
-  <w:style w:type="paragraph" w:customStyle="1" w:styleId="StyleArial8ptBoldBlackAllcapsCenteredFirstline0">
-    <w:name w:val="Style Arial 8 pt Bold Black All caps Centered First line:  0 ..."/>
-    <w:basedOn w:val="Normal"/>
-    <w:uiPriority w:val="99"/>
-    <w:rsid w:val="001D25F1"/>
-    <w:pPr>
-      <w:spacing w:line="240" w:lineRule="auto"/>
-      <w:ind w:firstLine="0"/>
-      <w:jc w:val="center"/>
-    </w:pPr>
-    <w:rPr>
-      <w:rFonts w:ascii="Arial" w:hAnsi="Arial"/>
-      <w:b/>
-      <w:bCs/>
-      <w:caps/>
-      <w:color w:val="000000"/>
-      <w:sz w:val="16"/>
     </w:rPr>
   </w:style>
   <w:style w:type="character" w:styleId="Marquedecommentaire">
@@ -12189,7 +12721,7 @@
 </file>
 
 <file path=customXml/itemProps1.xml><?xml version="1.0" encoding="utf-8"?>
-<ds:datastoreItem xmlns:ds="http://schemas.openxmlformats.org/officeDocument/2006/customXml" ds:itemID="{398BA483-177A-4411-AFEE-ED044ECDF04D}">
+<ds:datastoreItem xmlns:ds="http://schemas.openxmlformats.org/officeDocument/2006/customXml" ds:itemID="{F8A213F4-D97D-4EFF-ADC9-671BE32B7069}">
   <ds:schemaRefs>
     <ds:schemaRef ds:uri="http://schemas.openxmlformats.org/officeDocument/2006/bibliography"/>
   </ds:schemaRefs>

</xml_diff>